<commit_message>
Contenido basico del documento
Se anoto todos los titulos necesarios para la documentacion
</commit_message>
<xml_diff>
--- a/Documentacion/informe.docx
+++ b/Documentacion/informe.docx
@@ -2,23 +2,2574 @@
 <file path=word/document.xml><?xml version="1.0" encoding="utf-8"?>
 <w:document xmlns:wpc="http://schemas.microsoft.com/office/word/2010/wordprocessingCanvas" xmlns:cx="http://schemas.microsoft.com/office/drawing/2014/chartex" xmlns:mc="http://schemas.openxmlformats.org/markup-compatibility/2006" xmlns:o="urn:schemas-microsoft-com:office:office" xmlns:r="http://schemas.openxmlformats.org/officeDocument/2006/relationships" xmlns:m="http://schemas.openxmlformats.org/officeDocument/2006/math" xmlns:v="urn:schemas-microsoft-com:vml" xmlns:wp14="http://schemas.microsoft.com/office/word/2010/wordprocessingDrawing" xmlns:wp="http://schemas.openxmlformats.org/drawingml/2006/wordprocessingDrawing" xmlns:w10="urn:schemas-microsoft-com:office:word" xmlns:w="http://schemas.openxmlformats.org/wordprocessingml/2006/main" xmlns:w14="http://schemas.microsoft.com/office/word/2010/wordml" xmlns:w15="http://schemas.microsoft.com/office/word/2012/wordml" xmlns:w16se="http://schemas.microsoft.com/office/word/2015/wordml/symex" xmlns:wpg="http://schemas.microsoft.com/office/word/2010/wordprocessingGroup" xmlns:wpi="http://schemas.microsoft.com/office/word/2010/wordprocessingInk" xmlns:wne="http://schemas.microsoft.com/office/word/2006/wordml" xmlns:wps="http://schemas.microsoft.com/office/word/2010/wordprocessingShape" mc:Ignorable="w14 w15 w16se wp14">
   <w:body>
+    <w:sdt>
+      <w:sdtPr>
+        <w:rPr>
+          <w:lang w:val="es-ES"/>
+        </w:rPr>
+        <w:id w:val="1312525514"/>
+        <w:docPartObj>
+          <w:docPartGallery w:val="Table of Contents"/>
+          <w:docPartUnique/>
+        </w:docPartObj>
+      </w:sdtPr>
+      <w:sdtEndPr>
+        <w:rPr>
+          <w:rFonts w:ascii="Droid Sans" w:eastAsiaTheme="minorHAnsi" w:hAnsi="Droid Sans" w:cstheme="minorBidi"/>
+          <w:b/>
+          <w:bCs/>
+          <w:color w:val="auto"/>
+          <w:sz w:val="22"/>
+          <w:szCs w:val="22"/>
+          <w:lang w:eastAsia="en-US"/>
+        </w:rPr>
+      </w:sdtEndPr>
+      <w:sdtContent>
+        <w:p>
+          <w:pPr>
+            <w:pStyle w:val="TtuloTDC"/>
+          </w:pPr>
+          <w:r>
+            <w:rPr>
+              <w:lang w:val="es-ES"/>
+            </w:rPr>
+            <w:t>Contenido</w:t>
+          </w:r>
+        </w:p>
+        <w:p>
+          <w:pPr>
+            <w:pStyle w:val="TDC1"/>
+            <w:tabs>
+              <w:tab w:val="right" w:leader="dot" w:pos="8828"/>
+            </w:tabs>
+            <w:rPr>
+              <w:noProof/>
+            </w:rPr>
+          </w:pPr>
+          <w:r>
+            <w:fldChar w:fldCharType="begin"/>
+          </w:r>
+          <w:r>
+            <w:instrText xml:space="preserve"> TOC \o "1-3" \h \z \u </w:instrText>
+          </w:r>
+          <w:r>
+            <w:fldChar w:fldCharType="separate"/>
+          </w:r>
+          <w:hyperlink w:anchor="_Toc524780465" w:history="1">
+            <w:r>
+              <w:rPr>
+                <w:rStyle w:val="Hipervnculo"/>
+                <w:noProof/>
+                <w:lang w:val="es-MX"/>
+              </w:rPr>
+              <w:t>1. Introducción</w:t>
+            </w:r>
+            <w:r>
+              <w:rPr>
+                <w:noProof/>
+                <w:webHidden/>
+              </w:rPr>
+              <w:tab/>
+            </w:r>
+            <w:r>
+              <w:rPr>
+                <w:noProof/>
+                <w:webHidden/>
+              </w:rPr>
+              <w:fldChar w:fldCharType="begin"/>
+            </w:r>
+            <w:r>
+              <w:rPr>
+                <w:noProof/>
+                <w:webHidden/>
+              </w:rPr>
+              <w:instrText xml:space="preserve"> PAGEREF _Toc524780465 \h </w:instrText>
+            </w:r>
+            <w:r>
+              <w:rPr>
+                <w:noProof/>
+                <w:webHidden/>
+              </w:rPr>
+            </w:r>
+            <w:r>
+              <w:rPr>
+                <w:noProof/>
+                <w:webHidden/>
+              </w:rPr>
+              <w:fldChar w:fldCharType="separate"/>
+            </w:r>
+            <w:r>
+              <w:rPr>
+                <w:noProof/>
+                <w:webHidden/>
+              </w:rPr>
+              <w:t>2</w:t>
+            </w:r>
+            <w:r>
+              <w:rPr>
+                <w:noProof/>
+                <w:webHidden/>
+              </w:rPr>
+              <w:fldChar w:fldCharType="end"/>
+            </w:r>
+          </w:hyperlink>
+        </w:p>
+        <w:p>
+          <w:pPr>
+            <w:pStyle w:val="TDC1"/>
+            <w:tabs>
+              <w:tab w:val="right" w:leader="dot" w:pos="8828"/>
+            </w:tabs>
+            <w:rPr>
+              <w:noProof/>
+            </w:rPr>
+          </w:pPr>
+          <w:hyperlink w:anchor="_Toc524780466" w:history="1">
+            <w:r>
+              <w:rPr>
+                <w:rStyle w:val="Hipervnculo"/>
+                <w:noProof/>
+                <w:lang w:val="es-MX"/>
+              </w:rPr>
+              <w:t>2. Antecedentes</w:t>
+            </w:r>
+            <w:r>
+              <w:rPr>
+                <w:noProof/>
+                <w:webHidden/>
+              </w:rPr>
+              <w:tab/>
+            </w:r>
+            <w:r>
+              <w:rPr>
+                <w:noProof/>
+                <w:webHidden/>
+              </w:rPr>
+              <w:fldChar w:fldCharType="begin"/>
+            </w:r>
+            <w:r>
+              <w:rPr>
+                <w:noProof/>
+                <w:webHidden/>
+              </w:rPr>
+              <w:instrText xml:space="preserve"> PAGEREF _Toc524780466 \h </w:instrText>
+            </w:r>
+            <w:r>
+              <w:rPr>
+                <w:noProof/>
+                <w:webHidden/>
+              </w:rPr>
+            </w:r>
+            <w:r>
+              <w:rPr>
+                <w:noProof/>
+                <w:webHidden/>
+              </w:rPr>
+              <w:fldChar w:fldCharType="separate"/>
+            </w:r>
+            <w:r>
+              <w:rPr>
+                <w:noProof/>
+                <w:webHidden/>
+              </w:rPr>
+              <w:t>2</w:t>
+            </w:r>
+            <w:r>
+              <w:rPr>
+                <w:noProof/>
+                <w:webHidden/>
+              </w:rPr>
+              <w:fldChar w:fldCharType="end"/>
+            </w:r>
+          </w:hyperlink>
+        </w:p>
+        <w:p>
+          <w:pPr>
+            <w:pStyle w:val="TDC1"/>
+            <w:tabs>
+              <w:tab w:val="right" w:leader="dot" w:pos="8828"/>
+            </w:tabs>
+            <w:rPr>
+              <w:noProof/>
+            </w:rPr>
+          </w:pPr>
+          <w:hyperlink w:anchor="_Toc524780467" w:history="1">
+            <w:r>
+              <w:rPr>
+                <w:rStyle w:val="Hipervnculo"/>
+                <w:noProof/>
+                <w:lang w:val="es-MX"/>
+              </w:rPr>
+              <w:t>3. Fundamentos teóricos</w:t>
+            </w:r>
+            <w:r>
+              <w:rPr>
+                <w:noProof/>
+                <w:webHidden/>
+              </w:rPr>
+              <w:tab/>
+            </w:r>
+            <w:r>
+              <w:rPr>
+                <w:noProof/>
+                <w:webHidden/>
+              </w:rPr>
+              <w:fldChar w:fldCharType="begin"/>
+            </w:r>
+            <w:r>
+              <w:rPr>
+                <w:noProof/>
+                <w:webHidden/>
+              </w:rPr>
+              <w:instrText xml:space="preserve"> PAGEREF _Toc524780467 \h </w:instrText>
+            </w:r>
+            <w:r>
+              <w:rPr>
+                <w:noProof/>
+                <w:webHidden/>
+              </w:rPr>
+            </w:r>
+            <w:r>
+              <w:rPr>
+                <w:noProof/>
+                <w:webHidden/>
+              </w:rPr>
+              <w:fldChar w:fldCharType="separate"/>
+            </w:r>
+            <w:r>
+              <w:rPr>
+                <w:noProof/>
+                <w:webHidden/>
+              </w:rPr>
+              <w:t>2</w:t>
+            </w:r>
+            <w:r>
+              <w:rPr>
+                <w:noProof/>
+                <w:webHidden/>
+              </w:rPr>
+              <w:fldChar w:fldCharType="end"/>
+            </w:r>
+          </w:hyperlink>
+        </w:p>
+        <w:p>
+          <w:pPr>
+            <w:pStyle w:val="TDC1"/>
+            <w:tabs>
+              <w:tab w:val="right" w:leader="dot" w:pos="8828"/>
+            </w:tabs>
+            <w:rPr>
+              <w:noProof/>
+            </w:rPr>
+          </w:pPr>
+          <w:hyperlink w:anchor="_Toc524780468" w:history="1">
+            <w:r>
+              <w:rPr>
+                <w:rStyle w:val="Hipervnculo"/>
+                <w:noProof/>
+                <w:lang w:val="es-MX"/>
+              </w:rPr>
+              <w:t>4. Justificación</w:t>
+            </w:r>
+            <w:r>
+              <w:rPr>
+                <w:noProof/>
+                <w:webHidden/>
+              </w:rPr>
+              <w:tab/>
+            </w:r>
+            <w:r>
+              <w:rPr>
+                <w:noProof/>
+                <w:webHidden/>
+              </w:rPr>
+              <w:fldChar w:fldCharType="begin"/>
+            </w:r>
+            <w:r>
+              <w:rPr>
+                <w:noProof/>
+                <w:webHidden/>
+              </w:rPr>
+              <w:instrText xml:space="preserve"> PAGEREF _Toc524780468 \h </w:instrText>
+            </w:r>
+            <w:r>
+              <w:rPr>
+                <w:noProof/>
+                <w:webHidden/>
+              </w:rPr>
+            </w:r>
+            <w:r>
+              <w:rPr>
+                <w:noProof/>
+                <w:webHidden/>
+              </w:rPr>
+              <w:fldChar w:fldCharType="separate"/>
+            </w:r>
+            <w:r>
+              <w:rPr>
+                <w:noProof/>
+                <w:webHidden/>
+              </w:rPr>
+              <w:t>2</w:t>
+            </w:r>
+            <w:r>
+              <w:rPr>
+                <w:noProof/>
+                <w:webHidden/>
+              </w:rPr>
+              <w:fldChar w:fldCharType="end"/>
+            </w:r>
+          </w:hyperlink>
+        </w:p>
+        <w:p>
+          <w:pPr>
+            <w:pStyle w:val="TDC1"/>
+            <w:tabs>
+              <w:tab w:val="right" w:leader="dot" w:pos="8828"/>
+            </w:tabs>
+            <w:rPr>
+              <w:noProof/>
+            </w:rPr>
+          </w:pPr>
+          <w:hyperlink w:anchor="_Toc524780469" w:history="1">
+            <w:r>
+              <w:rPr>
+                <w:rStyle w:val="Hipervnculo"/>
+                <w:noProof/>
+                <w:lang w:val="es-MX"/>
+              </w:rPr>
+              <w:t>5. Descripción del problema</w:t>
+            </w:r>
+            <w:r>
+              <w:rPr>
+                <w:noProof/>
+                <w:webHidden/>
+              </w:rPr>
+              <w:tab/>
+            </w:r>
+            <w:r>
+              <w:rPr>
+                <w:noProof/>
+                <w:webHidden/>
+              </w:rPr>
+              <w:fldChar w:fldCharType="begin"/>
+            </w:r>
+            <w:r>
+              <w:rPr>
+                <w:noProof/>
+                <w:webHidden/>
+              </w:rPr>
+              <w:instrText xml:space="preserve"> PAGEREF _Toc524780469 \h </w:instrText>
+            </w:r>
+            <w:r>
+              <w:rPr>
+                <w:noProof/>
+                <w:webHidden/>
+              </w:rPr>
+            </w:r>
+            <w:r>
+              <w:rPr>
+                <w:noProof/>
+                <w:webHidden/>
+              </w:rPr>
+              <w:fldChar w:fldCharType="separate"/>
+            </w:r>
+            <w:r>
+              <w:rPr>
+                <w:noProof/>
+                <w:webHidden/>
+              </w:rPr>
+              <w:t>2</w:t>
+            </w:r>
+            <w:r>
+              <w:rPr>
+                <w:noProof/>
+                <w:webHidden/>
+              </w:rPr>
+              <w:fldChar w:fldCharType="end"/>
+            </w:r>
+          </w:hyperlink>
+        </w:p>
+        <w:p>
+          <w:pPr>
+            <w:pStyle w:val="TDC1"/>
+            <w:tabs>
+              <w:tab w:val="right" w:leader="dot" w:pos="8828"/>
+            </w:tabs>
+            <w:rPr>
+              <w:noProof/>
+            </w:rPr>
+          </w:pPr>
+          <w:hyperlink w:anchor="_Toc524780470" w:history="1">
+            <w:r>
+              <w:rPr>
+                <w:rStyle w:val="Hipervnculo"/>
+                <w:noProof/>
+                <w:lang w:val="es-MX"/>
+              </w:rPr>
+              <w:t>6. Formulación del problema</w:t>
+            </w:r>
+            <w:r>
+              <w:rPr>
+                <w:noProof/>
+                <w:webHidden/>
+              </w:rPr>
+              <w:tab/>
+            </w:r>
+            <w:r>
+              <w:rPr>
+                <w:noProof/>
+                <w:webHidden/>
+              </w:rPr>
+              <w:fldChar w:fldCharType="begin"/>
+            </w:r>
+            <w:r>
+              <w:rPr>
+                <w:noProof/>
+                <w:webHidden/>
+              </w:rPr>
+              <w:instrText xml:space="preserve"> PAGEREF _Toc524780470 \h </w:instrText>
+            </w:r>
+            <w:r>
+              <w:rPr>
+                <w:noProof/>
+                <w:webHidden/>
+              </w:rPr>
+            </w:r>
+            <w:r>
+              <w:rPr>
+                <w:noProof/>
+                <w:webHidden/>
+              </w:rPr>
+              <w:fldChar w:fldCharType="separate"/>
+            </w:r>
+            <w:r>
+              <w:rPr>
+                <w:noProof/>
+                <w:webHidden/>
+              </w:rPr>
+              <w:t>2</w:t>
+            </w:r>
+            <w:r>
+              <w:rPr>
+                <w:noProof/>
+                <w:webHidden/>
+              </w:rPr>
+              <w:fldChar w:fldCharType="end"/>
+            </w:r>
+          </w:hyperlink>
+        </w:p>
+        <w:p>
+          <w:pPr>
+            <w:pStyle w:val="TDC1"/>
+            <w:tabs>
+              <w:tab w:val="right" w:leader="dot" w:pos="8828"/>
+            </w:tabs>
+            <w:rPr>
+              <w:noProof/>
+            </w:rPr>
+          </w:pPr>
+          <w:hyperlink w:anchor="_Toc524780471" w:history="1">
+            <w:r>
+              <w:rPr>
+                <w:rStyle w:val="Hipervnculo"/>
+                <w:noProof/>
+                <w:lang w:val="es-MX"/>
+              </w:rPr>
+              <w:t>7. Objetivos</w:t>
+            </w:r>
+            <w:r>
+              <w:rPr>
+                <w:noProof/>
+                <w:webHidden/>
+              </w:rPr>
+              <w:tab/>
+            </w:r>
+            <w:r>
+              <w:rPr>
+                <w:noProof/>
+                <w:webHidden/>
+              </w:rPr>
+              <w:fldChar w:fldCharType="begin"/>
+            </w:r>
+            <w:r>
+              <w:rPr>
+                <w:noProof/>
+                <w:webHidden/>
+              </w:rPr>
+              <w:instrText xml:space="preserve"> PAGEREF _Toc524780471 \h </w:instrText>
+            </w:r>
+            <w:r>
+              <w:rPr>
+                <w:noProof/>
+                <w:webHidden/>
+              </w:rPr>
+            </w:r>
+            <w:r>
+              <w:rPr>
+                <w:noProof/>
+                <w:webHidden/>
+              </w:rPr>
+              <w:fldChar w:fldCharType="separate"/>
+            </w:r>
+            <w:r>
+              <w:rPr>
+                <w:noProof/>
+                <w:webHidden/>
+              </w:rPr>
+              <w:t>2</w:t>
+            </w:r>
+            <w:r>
+              <w:rPr>
+                <w:noProof/>
+                <w:webHidden/>
+              </w:rPr>
+              <w:fldChar w:fldCharType="end"/>
+            </w:r>
+          </w:hyperlink>
+        </w:p>
+        <w:p>
+          <w:pPr>
+            <w:pStyle w:val="TDC2"/>
+            <w:tabs>
+              <w:tab w:val="right" w:leader="dot" w:pos="8828"/>
+            </w:tabs>
+            <w:rPr>
+              <w:noProof/>
+            </w:rPr>
+          </w:pPr>
+          <w:hyperlink w:anchor="_Toc524780472" w:history="1">
+            <w:r>
+              <w:rPr>
+                <w:rStyle w:val="Hipervnculo"/>
+                <w:noProof/>
+                <w:lang w:val="es-MX"/>
+              </w:rPr>
+              <w:t>7.1. Objetivos generales</w:t>
+            </w:r>
+            <w:r>
+              <w:rPr>
+                <w:noProof/>
+                <w:webHidden/>
+              </w:rPr>
+              <w:tab/>
+            </w:r>
+            <w:r>
+              <w:rPr>
+                <w:noProof/>
+                <w:webHidden/>
+              </w:rPr>
+              <w:fldChar w:fldCharType="begin"/>
+            </w:r>
+            <w:r>
+              <w:rPr>
+                <w:noProof/>
+                <w:webHidden/>
+              </w:rPr>
+              <w:instrText xml:space="preserve"> PAGEREF _Toc524780472 \h </w:instrText>
+            </w:r>
+            <w:r>
+              <w:rPr>
+                <w:noProof/>
+                <w:webHidden/>
+              </w:rPr>
+            </w:r>
+            <w:r>
+              <w:rPr>
+                <w:noProof/>
+                <w:webHidden/>
+              </w:rPr>
+              <w:fldChar w:fldCharType="separate"/>
+            </w:r>
+            <w:r>
+              <w:rPr>
+                <w:noProof/>
+                <w:webHidden/>
+              </w:rPr>
+              <w:t>2</w:t>
+            </w:r>
+            <w:r>
+              <w:rPr>
+                <w:noProof/>
+                <w:webHidden/>
+              </w:rPr>
+              <w:fldChar w:fldCharType="end"/>
+            </w:r>
+          </w:hyperlink>
+        </w:p>
+        <w:p>
+          <w:pPr>
+            <w:pStyle w:val="TDC2"/>
+            <w:tabs>
+              <w:tab w:val="right" w:leader="dot" w:pos="8828"/>
+            </w:tabs>
+            <w:rPr>
+              <w:noProof/>
+            </w:rPr>
+          </w:pPr>
+          <w:hyperlink w:anchor="_Toc524780473" w:history="1">
+            <w:r>
+              <w:rPr>
+                <w:rStyle w:val="Hipervnculo"/>
+                <w:noProof/>
+                <w:lang w:val="es-MX"/>
+              </w:rPr>
+              <w:t>7.2. Objetivos específicos</w:t>
+            </w:r>
+            <w:r>
+              <w:rPr>
+                <w:noProof/>
+                <w:webHidden/>
+              </w:rPr>
+              <w:tab/>
+            </w:r>
+            <w:r>
+              <w:rPr>
+                <w:noProof/>
+                <w:webHidden/>
+              </w:rPr>
+              <w:fldChar w:fldCharType="begin"/>
+            </w:r>
+            <w:r>
+              <w:rPr>
+                <w:noProof/>
+                <w:webHidden/>
+              </w:rPr>
+              <w:instrText xml:space="preserve"> PAGEREF _Toc524780473 \h </w:instrText>
+            </w:r>
+            <w:r>
+              <w:rPr>
+                <w:noProof/>
+                <w:webHidden/>
+              </w:rPr>
+            </w:r>
+            <w:r>
+              <w:rPr>
+                <w:noProof/>
+                <w:webHidden/>
+              </w:rPr>
+              <w:fldChar w:fldCharType="separate"/>
+            </w:r>
+            <w:r>
+              <w:rPr>
+                <w:noProof/>
+                <w:webHidden/>
+              </w:rPr>
+              <w:t>2</w:t>
+            </w:r>
+            <w:r>
+              <w:rPr>
+                <w:noProof/>
+                <w:webHidden/>
+              </w:rPr>
+              <w:fldChar w:fldCharType="end"/>
+            </w:r>
+          </w:hyperlink>
+        </w:p>
+        <w:p>
+          <w:pPr>
+            <w:pStyle w:val="TDC1"/>
+            <w:tabs>
+              <w:tab w:val="right" w:leader="dot" w:pos="8828"/>
+            </w:tabs>
+            <w:rPr>
+              <w:noProof/>
+            </w:rPr>
+          </w:pPr>
+          <w:hyperlink w:anchor="_Toc524780474" w:history="1">
+            <w:r>
+              <w:rPr>
+                <w:rStyle w:val="Hipervnculo"/>
+                <w:noProof/>
+                <w:lang w:val="es-MX"/>
+              </w:rPr>
+              <w:t>8. Alcance</w:t>
+            </w:r>
+            <w:r>
+              <w:rPr>
+                <w:noProof/>
+                <w:webHidden/>
+              </w:rPr>
+              <w:tab/>
+            </w:r>
+            <w:r>
+              <w:rPr>
+                <w:noProof/>
+                <w:webHidden/>
+              </w:rPr>
+              <w:fldChar w:fldCharType="begin"/>
+            </w:r>
+            <w:r>
+              <w:rPr>
+                <w:noProof/>
+                <w:webHidden/>
+              </w:rPr>
+              <w:instrText xml:space="preserve"> PAGEREF _Toc524780474 \h </w:instrText>
+            </w:r>
+            <w:r>
+              <w:rPr>
+                <w:noProof/>
+                <w:webHidden/>
+              </w:rPr>
+            </w:r>
+            <w:r>
+              <w:rPr>
+                <w:noProof/>
+                <w:webHidden/>
+              </w:rPr>
+              <w:fldChar w:fldCharType="separate"/>
+            </w:r>
+            <w:r>
+              <w:rPr>
+                <w:noProof/>
+                <w:webHidden/>
+              </w:rPr>
+              <w:t>2</w:t>
+            </w:r>
+            <w:r>
+              <w:rPr>
+                <w:noProof/>
+                <w:webHidden/>
+              </w:rPr>
+              <w:fldChar w:fldCharType="end"/>
+            </w:r>
+          </w:hyperlink>
+        </w:p>
+        <w:p>
+          <w:pPr>
+            <w:pStyle w:val="TDC2"/>
+            <w:tabs>
+              <w:tab w:val="right" w:leader="dot" w:pos="8828"/>
+            </w:tabs>
+            <w:rPr>
+              <w:noProof/>
+            </w:rPr>
+          </w:pPr>
+          <w:hyperlink w:anchor="_Toc524780475" w:history="1">
+            <w:r>
+              <w:rPr>
+                <w:rStyle w:val="Hipervnculo"/>
+                <w:noProof/>
+                <w:lang w:val="es-MX"/>
+              </w:rPr>
+              <w:t>8.1. Alcance web</w:t>
+            </w:r>
+            <w:r>
+              <w:rPr>
+                <w:noProof/>
+                <w:webHidden/>
+              </w:rPr>
+              <w:tab/>
+            </w:r>
+            <w:r>
+              <w:rPr>
+                <w:noProof/>
+                <w:webHidden/>
+              </w:rPr>
+              <w:fldChar w:fldCharType="begin"/>
+            </w:r>
+            <w:r>
+              <w:rPr>
+                <w:noProof/>
+                <w:webHidden/>
+              </w:rPr>
+              <w:instrText xml:space="preserve"> PAGEREF _Toc524780475 \h </w:instrText>
+            </w:r>
+            <w:r>
+              <w:rPr>
+                <w:noProof/>
+                <w:webHidden/>
+              </w:rPr>
+            </w:r>
+            <w:r>
+              <w:rPr>
+                <w:noProof/>
+                <w:webHidden/>
+              </w:rPr>
+              <w:fldChar w:fldCharType="separate"/>
+            </w:r>
+            <w:r>
+              <w:rPr>
+                <w:noProof/>
+                <w:webHidden/>
+              </w:rPr>
+              <w:t>2</w:t>
+            </w:r>
+            <w:r>
+              <w:rPr>
+                <w:noProof/>
+                <w:webHidden/>
+              </w:rPr>
+              <w:fldChar w:fldCharType="end"/>
+            </w:r>
+          </w:hyperlink>
+        </w:p>
+        <w:p>
+          <w:pPr>
+            <w:pStyle w:val="TDC2"/>
+            <w:tabs>
+              <w:tab w:val="right" w:leader="dot" w:pos="8828"/>
+            </w:tabs>
+            <w:rPr>
+              <w:noProof/>
+            </w:rPr>
+          </w:pPr>
+          <w:hyperlink w:anchor="_Toc524780476" w:history="1">
+            <w:r>
+              <w:rPr>
+                <w:rStyle w:val="Hipervnculo"/>
+                <w:noProof/>
+                <w:lang w:val="es-MX"/>
+              </w:rPr>
+              <w:t>8.2. Alcance móvil</w:t>
+            </w:r>
+            <w:r>
+              <w:rPr>
+                <w:noProof/>
+                <w:webHidden/>
+              </w:rPr>
+              <w:tab/>
+            </w:r>
+            <w:r>
+              <w:rPr>
+                <w:noProof/>
+                <w:webHidden/>
+              </w:rPr>
+              <w:fldChar w:fldCharType="begin"/>
+            </w:r>
+            <w:r>
+              <w:rPr>
+                <w:noProof/>
+                <w:webHidden/>
+              </w:rPr>
+              <w:instrText xml:space="preserve"> PAGEREF _Toc524780476 \h </w:instrText>
+            </w:r>
+            <w:r>
+              <w:rPr>
+                <w:noProof/>
+                <w:webHidden/>
+              </w:rPr>
+            </w:r>
+            <w:r>
+              <w:rPr>
+                <w:noProof/>
+                <w:webHidden/>
+              </w:rPr>
+              <w:fldChar w:fldCharType="separate"/>
+            </w:r>
+            <w:r>
+              <w:rPr>
+                <w:noProof/>
+                <w:webHidden/>
+              </w:rPr>
+              <w:t>2</w:t>
+            </w:r>
+            <w:r>
+              <w:rPr>
+                <w:noProof/>
+                <w:webHidden/>
+              </w:rPr>
+              <w:fldChar w:fldCharType="end"/>
+            </w:r>
+          </w:hyperlink>
+        </w:p>
+        <w:p>
+          <w:pPr>
+            <w:pStyle w:val="TDC1"/>
+            <w:tabs>
+              <w:tab w:val="right" w:leader="dot" w:pos="8828"/>
+            </w:tabs>
+            <w:rPr>
+              <w:noProof/>
+            </w:rPr>
+          </w:pPr>
+          <w:hyperlink w:anchor="_Toc524780477" w:history="1">
+            <w:r>
+              <w:rPr>
+                <w:rStyle w:val="Hipervnculo"/>
+                <w:noProof/>
+                <w:lang w:val="es-MX"/>
+              </w:rPr>
+              <w:t>9. Técnicas orientadas a mejorar la productividad</w:t>
+            </w:r>
+            <w:r>
+              <w:rPr>
+                <w:noProof/>
+                <w:webHidden/>
+              </w:rPr>
+              <w:tab/>
+            </w:r>
+            <w:r>
+              <w:rPr>
+                <w:noProof/>
+                <w:webHidden/>
+              </w:rPr>
+              <w:fldChar w:fldCharType="begin"/>
+            </w:r>
+            <w:r>
+              <w:rPr>
+                <w:noProof/>
+                <w:webHidden/>
+              </w:rPr>
+              <w:instrText xml:space="preserve"> PAGEREF _Toc524780477 \h </w:instrText>
+            </w:r>
+            <w:r>
+              <w:rPr>
+                <w:noProof/>
+                <w:webHidden/>
+              </w:rPr>
+            </w:r>
+            <w:r>
+              <w:rPr>
+                <w:noProof/>
+                <w:webHidden/>
+              </w:rPr>
+              <w:fldChar w:fldCharType="separate"/>
+            </w:r>
+            <w:r>
+              <w:rPr>
+                <w:noProof/>
+                <w:webHidden/>
+              </w:rPr>
+              <w:t>2</w:t>
+            </w:r>
+            <w:r>
+              <w:rPr>
+                <w:noProof/>
+                <w:webHidden/>
+              </w:rPr>
+              <w:fldChar w:fldCharType="end"/>
+            </w:r>
+          </w:hyperlink>
+        </w:p>
+        <w:p>
+          <w:pPr>
+            <w:pStyle w:val="TDC1"/>
+            <w:tabs>
+              <w:tab w:val="right" w:leader="dot" w:pos="8828"/>
+            </w:tabs>
+            <w:rPr>
+              <w:noProof/>
+            </w:rPr>
+          </w:pPr>
+          <w:hyperlink w:anchor="_Toc524780478" w:history="1">
+            <w:r>
+              <w:rPr>
+                <w:rStyle w:val="Hipervnculo"/>
+                <w:noProof/>
+                <w:lang w:val="es-MX"/>
+              </w:rPr>
+              <w:t>10. Actividades adicionales para asegurar la calidad</w:t>
+            </w:r>
+            <w:r>
+              <w:rPr>
+                <w:noProof/>
+                <w:webHidden/>
+              </w:rPr>
+              <w:tab/>
+            </w:r>
+            <w:r>
+              <w:rPr>
+                <w:noProof/>
+                <w:webHidden/>
+              </w:rPr>
+              <w:fldChar w:fldCharType="begin"/>
+            </w:r>
+            <w:r>
+              <w:rPr>
+                <w:noProof/>
+                <w:webHidden/>
+              </w:rPr>
+              <w:instrText xml:space="preserve"> PAGEREF _Toc524780478 \h </w:instrText>
+            </w:r>
+            <w:r>
+              <w:rPr>
+                <w:noProof/>
+                <w:webHidden/>
+              </w:rPr>
+            </w:r>
+            <w:r>
+              <w:rPr>
+                <w:noProof/>
+                <w:webHidden/>
+              </w:rPr>
+              <w:fldChar w:fldCharType="separate"/>
+            </w:r>
+            <w:r>
+              <w:rPr>
+                <w:noProof/>
+                <w:webHidden/>
+              </w:rPr>
+              <w:t>2</w:t>
+            </w:r>
+            <w:r>
+              <w:rPr>
+                <w:noProof/>
+                <w:webHidden/>
+              </w:rPr>
+              <w:fldChar w:fldCharType="end"/>
+            </w:r>
+          </w:hyperlink>
+        </w:p>
+        <w:p>
+          <w:pPr>
+            <w:pStyle w:val="TDC1"/>
+            <w:tabs>
+              <w:tab w:val="right" w:leader="dot" w:pos="8828"/>
+            </w:tabs>
+            <w:rPr>
+              <w:noProof/>
+            </w:rPr>
+          </w:pPr>
+          <w:hyperlink w:anchor="_Toc524780479" w:history="1">
+            <w:r>
+              <w:rPr>
+                <w:rStyle w:val="Hipervnculo"/>
+                <w:noProof/>
+                <w:lang w:val="es-MX"/>
+              </w:rPr>
+              <w:t>11. Innovación en el proyecto</w:t>
+            </w:r>
+            <w:r>
+              <w:rPr>
+                <w:noProof/>
+                <w:webHidden/>
+              </w:rPr>
+              <w:tab/>
+            </w:r>
+            <w:r>
+              <w:rPr>
+                <w:noProof/>
+                <w:webHidden/>
+              </w:rPr>
+              <w:fldChar w:fldCharType="begin"/>
+            </w:r>
+            <w:r>
+              <w:rPr>
+                <w:noProof/>
+                <w:webHidden/>
+              </w:rPr>
+              <w:instrText xml:space="preserve"> PAGEREF _Toc524780479 \h </w:instrText>
+            </w:r>
+            <w:r>
+              <w:rPr>
+                <w:noProof/>
+                <w:webHidden/>
+              </w:rPr>
+            </w:r>
+            <w:r>
+              <w:rPr>
+                <w:noProof/>
+                <w:webHidden/>
+              </w:rPr>
+              <w:fldChar w:fldCharType="separate"/>
+            </w:r>
+            <w:r>
+              <w:rPr>
+                <w:noProof/>
+                <w:webHidden/>
+              </w:rPr>
+              <w:t>2</w:t>
+            </w:r>
+            <w:r>
+              <w:rPr>
+                <w:noProof/>
+                <w:webHidden/>
+              </w:rPr>
+              <w:fldChar w:fldCharType="end"/>
+            </w:r>
+          </w:hyperlink>
+        </w:p>
+        <w:p>
+          <w:pPr>
+            <w:pStyle w:val="TDC2"/>
+            <w:tabs>
+              <w:tab w:val="right" w:leader="dot" w:pos="8828"/>
+            </w:tabs>
+            <w:rPr>
+              <w:noProof/>
+            </w:rPr>
+          </w:pPr>
+          <w:hyperlink w:anchor="_Toc524780480" w:history="1">
+            <w:r>
+              <w:rPr>
+                <w:rStyle w:val="Hipervnculo"/>
+                <w:noProof/>
+                <w:lang w:val="es-MX"/>
+              </w:rPr>
+              <w:t>11.1. Funcional</w:t>
+            </w:r>
+            <w:r>
+              <w:rPr>
+                <w:noProof/>
+                <w:webHidden/>
+              </w:rPr>
+              <w:tab/>
+            </w:r>
+            <w:r>
+              <w:rPr>
+                <w:noProof/>
+                <w:webHidden/>
+              </w:rPr>
+              <w:fldChar w:fldCharType="begin"/>
+            </w:r>
+            <w:r>
+              <w:rPr>
+                <w:noProof/>
+                <w:webHidden/>
+              </w:rPr>
+              <w:instrText xml:space="preserve"> PAGEREF _Toc524780480 \h </w:instrText>
+            </w:r>
+            <w:r>
+              <w:rPr>
+                <w:noProof/>
+                <w:webHidden/>
+              </w:rPr>
+            </w:r>
+            <w:r>
+              <w:rPr>
+                <w:noProof/>
+                <w:webHidden/>
+              </w:rPr>
+              <w:fldChar w:fldCharType="separate"/>
+            </w:r>
+            <w:r>
+              <w:rPr>
+                <w:noProof/>
+                <w:webHidden/>
+              </w:rPr>
+              <w:t>2</w:t>
+            </w:r>
+            <w:r>
+              <w:rPr>
+                <w:noProof/>
+                <w:webHidden/>
+              </w:rPr>
+              <w:fldChar w:fldCharType="end"/>
+            </w:r>
+          </w:hyperlink>
+        </w:p>
+        <w:p>
+          <w:pPr>
+            <w:pStyle w:val="TDC2"/>
+            <w:tabs>
+              <w:tab w:val="right" w:leader="dot" w:pos="8828"/>
+            </w:tabs>
+            <w:rPr>
+              <w:noProof/>
+            </w:rPr>
+          </w:pPr>
+          <w:hyperlink w:anchor="_Toc524780481" w:history="1">
+            <w:r>
+              <w:rPr>
+                <w:rStyle w:val="Hipervnculo"/>
+                <w:noProof/>
+                <w:lang w:val="es-MX"/>
+              </w:rPr>
+              <w:t>11.2. No funcional</w:t>
+            </w:r>
+            <w:r>
+              <w:rPr>
+                <w:noProof/>
+                <w:webHidden/>
+              </w:rPr>
+              <w:tab/>
+            </w:r>
+            <w:r>
+              <w:rPr>
+                <w:noProof/>
+                <w:webHidden/>
+              </w:rPr>
+              <w:fldChar w:fldCharType="begin"/>
+            </w:r>
+            <w:r>
+              <w:rPr>
+                <w:noProof/>
+                <w:webHidden/>
+              </w:rPr>
+              <w:instrText xml:space="preserve"> PAGEREF _Toc524780481 \h </w:instrText>
+            </w:r>
+            <w:r>
+              <w:rPr>
+                <w:noProof/>
+                <w:webHidden/>
+              </w:rPr>
+            </w:r>
+            <w:r>
+              <w:rPr>
+                <w:noProof/>
+                <w:webHidden/>
+              </w:rPr>
+              <w:fldChar w:fldCharType="separate"/>
+            </w:r>
+            <w:r>
+              <w:rPr>
+                <w:noProof/>
+                <w:webHidden/>
+              </w:rPr>
+              <w:t>2</w:t>
+            </w:r>
+            <w:r>
+              <w:rPr>
+                <w:noProof/>
+                <w:webHidden/>
+              </w:rPr>
+              <w:fldChar w:fldCharType="end"/>
+            </w:r>
+          </w:hyperlink>
+        </w:p>
+        <w:p>
+          <w:pPr>
+            <w:pStyle w:val="TDC2"/>
+            <w:tabs>
+              <w:tab w:val="right" w:leader="dot" w:pos="8828"/>
+            </w:tabs>
+            <w:rPr>
+              <w:noProof/>
+            </w:rPr>
+          </w:pPr>
+          <w:hyperlink w:anchor="_Toc524780482" w:history="1">
+            <w:r>
+              <w:rPr>
+                <w:rStyle w:val="Hipervnculo"/>
+                <w:noProof/>
+                <w:lang w:val="es-MX"/>
+              </w:rPr>
+              <w:t>11.3. Herramienta</w:t>
+            </w:r>
+            <w:r>
+              <w:rPr>
+                <w:noProof/>
+                <w:webHidden/>
+              </w:rPr>
+              <w:tab/>
+            </w:r>
+            <w:r>
+              <w:rPr>
+                <w:noProof/>
+                <w:webHidden/>
+              </w:rPr>
+              <w:fldChar w:fldCharType="begin"/>
+            </w:r>
+            <w:r>
+              <w:rPr>
+                <w:noProof/>
+                <w:webHidden/>
+              </w:rPr>
+              <w:instrText xml:space="preserve"> PAGEREF _Toc524780482 \h </w:instrText>
+            </w:r>
+            <w:r>
+              <w:rPr>
+                <w:noProof/>
+                <w:webHidden/>
+              </w:rPr>
+            </w:r>
+            <w:r>
+              <w:rPr>
+                <w:noProof/>
+                <w:webHidden/>
+              </w:rPr>
+              <w:fldChar w:fldCharType="separate"/>
+            </w:r>
+            <w:r>
+              <w:rPr>
+                <w:noProof/>
+                <w:webHidden/>
+              </w:rPr>
+              <w:t>2</w:t>
+            </w:r>
+            <w:r>
+              <w:rPr>
+                <w:noProof/>
+                <w:webHidden/>
+              </w:rPr>
+              <w:fldChar w:fldCharType="end"/>
+            </w:r>
+          </w:hyperlink>
+        </w:p>
+        <w:p>
+          <w:pPr>
+            <w:pStyle w:val="TDC1"/>
+            <w:tabs>
+              <w:tab w:val="right" w:leader="dot" w:pos="8828"/>
+            </w:tabs>
+            <w:rPr>
+              <w:noProof/>
+            </w:rPr>
+          </w:pPr>
+          <w:hyperlink w:anchor="_Toc524780483" w:history="1">
+            <w:r>
+              <w:rPr>
+                <w:rStyle w:val="Hipervnculo"/>
+                <w:noProof/>
+                <w:lang w:val="es-MX"/>
+              </w:rPr>
+              <w:t>12. Arquitectura del software</w:t>
+            </w:r>
+            <w:r>
+              <w:rPr>
+                <w:noProof/>
+                <w:webHidden/>
+              </w:rPr>
+              <w:tab/>
+            </w:r>
+            <w:r>
+              <w:rPr>
+                <w:noProof/>
+                <w:webHidden/>
+              </w:rPr>
+              <w:fldChar w:fldCharType="begin"/>
+            </w:r>
+            <w:r>
+              <w:rPr>
+                <w:noProof/>
+                <w:webHidden/>
+              </w:rPr>
+              <w:instrText xml:space="preserve"> PAGEREF _Toc524780483 \h </w:instrText>
+            </w:r>
+            <w:r>
+              <w:rPr>
+                <w:noProof/>
+                <w:webHidden/>
+              </w:rPr>
+            </w:r>
+            <w:r>
+              <w:rPr>
+                <w:noProof/>
+                <w:webHidden/>
+              </w:rPr>
+              <w:fldChar w:fldCharType="separate"/>
+            </w:r>
+            <w:r>
+              <w:rPr>
+                <w:noProof/>
+                <w:webHidden/>
+              </w:rPr>
+              <w:t>2</w:t>
+            </w:r>
+            <w:r>
+              <w:rPr>
+                <w:noProof/>
+                <w:webHidden/>
+              </w:rPr>
+              <w:fldChar w:fldCharType="end"/>
+            </w:r>
+          </w:hyperlink>
+        </w:p>
+        <w:p>
+          <w:pPr>
+            <w:pStyle w:val="TDC1"/>
+            <w:tabs>
+              <w:tab w:val="right" w:leader="dot" w:pos="8828"/>
+            </w:tabs>
+            <w:rPr>
+              <w:noProof/>
+            </w:rPr>
+          </w:pPr>
+          <w:hyperlink w:anchor="_Toc524780484" w:history="1">
+            <w:r>
+              <w:rPr>
+                <w:rStyle w:val="Hipervnculo"/>
+                <w:noProof/>
+                <w:lang w:val="es-MX"/>
+              </w:rPr>
+              <w:t>13. Ingeniería inversa y re-ingeniería</w:t>
+            </w:r>
+            <w:r>
+              <w:rPr>
+                <w:noProof/>
+                <w:webHidden/>
+              </w:rPr>
+              <w:tab/>
+            </w:r>
+            <w:r>
+              <w:rPr>
+                <w:noProof/>
+                <w:webHidden/>
+              </w:rPr>
+              <w:fldChar w:fldCharType="begin"/>
+            </w:r>
+            <w:r>
+              <w:rPr>
+                <w:noProof/>
+                <w:webHidden/>
+              </w:rPr>
+              <w:instrText xml:space="preserve"> PAGEREF _Toc524780484 \h </w:instrText>
+            </w:r>
+            <w:r>
+              <w:rPr>
+                <w:noProof/>
+                <w:webHidden/>
+              </w:rPr>
+            </w:r>
+            <w:r>
+              <w:rPr>
+                <w:noProof/>
+                <w:webHidden/>
+              </w:rPr>
+              <w:fldChar w:fldCharType="separate"/>
+            </w:r>
+            <w:r>
+              <w:rPr>
+                <w:noProof/>
+                <w:webHidden/>
+              </w:rPr>
+              <w:t>2</w:t>
+            </w:r>
+            <w:r>
+              <w:rPr>
+                <w:noProof/>
+                <w:webHidden/>
+              </w:rPr>
+              <w:fldChar w:fldCharType="end"/>
+            </w:r>
+          </w:hyperlink>
+        </w:p>
+        <w:p>
+          <w:pPr>
+            <w:pStyle w:val="TDC1"/>
+            <w:tabs>
+              <w:tab w:val="right" w:leader="dot" w:pos="8828"/>
+            </w:tabs>
+            <w:rPr>
+              <w:noProof/>
+            </w:rPr>
+          </w:pPr>
+          <w:hyperlink w:anchor="_Toc524780485" w:history="1">
+            <w:r>
+              <w:rPr>
+                <w:rStyle w:val="Hipervnculo"/>
+                <w:noProof/>
+                <w:lang w:val="es-MX"/>
+              </w:rPr>
+              <w:t>14. Descripción de herramientas de desarrollo</w:t>
+            </w:r>
+            <w:r>
+              <w:rPr>
+                <w:noProof/>
+                <w:webHidden/>
+              </w:rPr>
+              <w:tab/>
+            </w:r>
+            <w:r>
+              <w:rPr>
+                <w:noProof/>
+                <w:webHidden/>
+              </w:rPr>
+              <w:fldChar w:fldCharType="begin"/>
+            </w:r>
+            <w:r>
+              <w:rPr>
+                <w:noProof/>
+                <w:webHidden/>
+              </w:rPr>
+              <w:instrText xml:space="preserve"> PAGEREF _Toc524780485 \h </w:instrText>
+            </w:r>
+            <w:r>
+              <w:rPr>
+                <w:noProof/>
+                <w:webHidden/>
+              </w:rPr>
+            </w:r>
+            <w:r>
+              <w:rPr>
+                <w:noProof/>
+                <w:webHidden/>
+              </w:rPr>
+              <w:fldChar w:fldCharType="separate"/>
+            </w:r>
+            <w:r>
+              <w:rPr>
+                <w:noProof/>
+                <w:webHidden/>
+              </w:rPr>
+              <w:t>2</w:t>
+            </w:r>
+            <w:r>
+              <w:rPr>
+                <w:noProof/>
+                <w:webHidden/>
+              </w:rPr>
+              <w:fldChar w:fldCharType="end"/>
+            </w:r>
+          </w:hyperlink>
+        </w:p>
+        <w:p>
+          <w:pPr>
+            <w:pStyle w:val="TDC1"/>
+            <w:tabs>
+              <w:tab w:val="right" w:leader="dot" w:pos="8828"/>
+            </w:tabs>
+            <w:rPr>
+              <w:noProof/>
+            </w:rPr>
+          </w:pPr>
+          <w:hyperlink w:anchor="_Toc524780486" w:history="1">
+            <w:r>
+              <w:rPr>
+                <w:rStyle w:val="Hipervnculo"/>
+                <w:noProof/>
+                <w:lang w:val="es-MX"/>
+              </w:rPr>
+              <w:t>15. Proceso del software</w:t>
+            </w:r>
+            <w:r>
+              <w:rPr>
+                <w:noProof/>
+                <w:webHidden/>
+              </w:rPr>
+              <w:tab/>
+            </w:r>
+            <w:r>
+              <w:rPr>
+                <w:noProof/>
+                <w:webHidden/>
+              </w:rPr>
+              <w:fldChar w:fldCharType="begin"/>
+            </w:r>
+            <w:r>
+              <w:rPr>
+                <w:noProof/>
+                <w:webHidden/>
+              </w:rPr>
+              <w:instrText xml:space="preserve"> PAGEREF _Toc524780486 \h </w:instrText>
+            </w:r>
+            <w:r>
+              <w:rPr>
+                <w:noProof/>
+                <w:webHidden/>
+              </w:rPr>
+            </w:r>
+            <w:r>
+              <w:rPr>
+                <w:noProof/>
+                <w:webHidden/>
+              </w:rPr>
+              <w:fldChar w:fldCharType="separate"/>
+            </w:r>
+            <w:r>
+              <w:rPr>
+                <w:noProof/>
+                <w:webHidden/>
+              </w:rPr>
+              <w:t>2</w:t>
+            </w:r>
+            <w:r>
+              <w:rPr>
+                <w:noProof/>
+                <w:webHidden/>
+              </w:rPr>
+              <w:fldChar w:fldCharType="end"/>
+            </w:r>
+          </w:hyperlink>
+        </w:p>
+        <w:p>
+          <w:pPr>
+            <w:pStyle w:val="TDC2"/>
+            <w:tabs>
+              <w:tab w:val="right" w:leader="dot" w:pos="8828"/>
+            </w:tabs>
+            <w:rPr>
+              <w:noProof/>
+            </w:rPr>
+          </w:pPr>
+          <w:hyperlink w:anchor="_Toc524780487" w:history="1">
+            <w:r>
+              <w:rPr>
+                <w:rStyle w:val="Hipervnculo"/>
+                <w:noProof/>
+                <w:lang w:val="es-MX"/>
+              </w:rPr>
+              <w:t>15.1. Modelo de requisito</w:t>
+            </w:r>
+            <w:r>
+              <w:rPr>
+                <w:noProof/>
+                <w:webHidden/>
+              </w:rPr>
+              <w:tab/>
+            </w:r>
+            <w:r>
+              <w:rPr>
+                <w:noProof/>
+                <w:webHidden/>
+              </w:rPr>
+              <w:fldChar w:fldCharType="begin"/>
+            </w:r>
+            <w:r>
+              <w:rPr>
+                <w:noProof/>
+                <w:webHidden/>
+              </w:rPr>
+              <w:instrText xml:space="preserve"> PAGEREF _Toc524780487 \h </w:instrText>
+            </w:r>
+            <w:r>
+              <w:rPr>
+                <w:noProof/>
+                <w:webHidden/>
+              </w:rPr>
+            </w:r>
+            <w:r>
+              <w:rPr>
+                <w:noProof/>
+                <w:webHidden/>
+              </w:rPr>
+              <w:fldChar w:fldCharType="separate"/>
+            </w:r>
+            <w:r>
+              <w:rPr>
+                <w:noProof/>
+                <w:webHidden/>
+              </w:rPr>
+              <w:t>2</w:t>
+            </w:r>
+            <w:r>
+              <w:rPr>
+                <w:noProof/>
+                <w:webHidden/>
+              </w:rPr>
+              <w:fldChar w:fldCharType="end"/>
+            </w:r>
+          </w:hyperlink>
+        </w:p>
+        <w:p>
+          <w:pPr>
+            <w:pStyle w:val="TDC2"/>
+            <w:tabs>
+              <w:tab w:val="right" w:leader="dot" w:pos="8828"/>
+            </w:tabs>
+            <w:rPr>
+              <w:noProof/>
+            </w:rPr>
+          </w:pPr>
+          <w:hyperlink w:anchor="_Toc524780488" w:history="1">
+            <w:r>
+              <w:rPr>
+                <w:rStyle w:val="Hipervnculo"/>
+                <w:noProof/>
+                <w:lang w:val="es-MX"/>
+              </w:rPr>
+              <w:t>15.2. Modelo de arquitectura del software a nivel del código</w:t>
+            </w:r>
+            <w:r>
+              <w:rPr>
+                <w:noProof/>
+                <w:webHidden/>
+              </w:rPr>
+              <w:tab/>
+            </w:r>
+            <w:r>
+              <w:rPr>
+                <w:noProof/>
+                <w:webHidden/>
+              </w:rPr>
+              <w:fldChar w:fldCharType="begin"/>
+            </w:r>
+            <w:r>
+              <w:rPr>
+                <w:noProof/>
+                <w:webHidden/>
+              </w:rPr>
+              <w:instrText xml:space="preserve"> PAGEREF _Toc524780488 \h </w:instrText>
+            </w:r>
+            <w:r>
+              <w:rPr>
+                <w:noProof/>
+                <w:webHidden/>
+              </w:rPr>
+            </w:r>
+            <w:r>
+              <w:rPr>
+                <w:noProof/>
+                <w:webHidden/>
+              </w:rPr>
+              <w:fldChar w:fldCharType="separate"/>
+            </w:r>
+            <w:r>
+              <w:rPr>
+                <w:noProof/>
+                <w:webHidden/>
+              </w:rPr>
+              <w:t>2</w:t>
+            </w:r>
+            <w:r>
+              <w:rPr>
+                <w:noProof/>
+                <w:webHidden/>
+              </w:rPr>
+              <w:fldChar w:fldCharType="end"/>
+            </w:r>
+          </w:hyperlink>
+        </w:p>
+        <w:p>
+          <w:pPr>
+            <w:pStyle w:val="TDC2"/>
+            <w:tabs>
+              <w:tab w:val="right" w:leader="dot" w:pos="8828"/>
+            </w:tabs>
+            <w:rPr>
+              <w:noProof/>
+            </w:rPr>
+          </w:pPr>
+          <w:hyperlink w:anchor="_Toc524780489" w:history="1">
+            <w:r>
+              <w:rPr>
+                <w:rStyle w:val="Hipervnculo"/>
+                <w:noProof/>
+                <w:lang w:val="es-MX"/>
+              </w:rPr>
+              <w:t>15.3. Modelo de arquitectura del software a nivel de despliegue</w:t>
+            </w:r>
+            <w:r>
+              <w:rPr>
+                <w:noProof/>
+                <w:webHidden/>
+              </w:rPr>
+              <w:tab/>
+            </w:r>
+            <w:r>
+              <w:rPr>
+                <w:noProof/>
+                <w:webHidden/>
+              </w:rPr>
+              <w:fldChar w:fldCharType="begin"/>
+            </w:r>
+            <w:r>
+              <w:rPr>
+                <w:noProof/>
+                <w:webHidden/>
+              </w:rPr>
+              <w:instrText xml:space="preserve"> PAGEREF _Toc524780489 \h </w:instrText>
+            </w:r>
+            <w:r>
+              <w:rPr>
+                <w:noProof/>
+                <w:webHidden/>
+              </w:rPr>
+            </w:r>
+            <w:r>
+              <w:rPr>
+                <w:noProof/>
+                <w:webHidden/>
+              </w:rPr>
+              <w:fldChar w:fldCharType="separate"/>
+            </w:r>
+            <w:r>
+              <w:rPr>
+                <w:noProof/>
+                <w:webHidden/>
+              </w:rPr>
+              <w:t>2</w:t>
+            </w:r>
+            <w:r>
+              <w:rPr>
+                <w:noProof/>
+                <w:webHidden/>
+              </w:rPr>
+              <w:fldChar w:fldCharType="end"/>
+            </w:r>
+          </w:hyperlink>
+        </w:p>
+        <w:p>
+          <w:pPr>
+            <w:pStyle w:val="TDC2"/>
+            <w:tabs>
+              <w:tab w:val="right" w:leader="dot" w:pos="8828"/>
+            </w:tabs>
+            <w:rPr>
+              <w:noProof/>
+            </w:rPr>
+          </w:pPr>
+          <w:hyperlink w:anchor="_Toc524780490" w:history="1">
+            <w:r>
+              <w:rPr>
+                <w:rStyle w:val="Hipervnculo"/>
+                <w:noProof/>
+                <w:lang w:val="es-MX"/>
+              </w:rPr>
+              <w:t>15.4. Modelo de persistencia en el servidor y móvil</w:t>
+            </w:r>
+            <w:r>
+              <w:rPr>
+                <w:noProof/>
+                <w:webHidden/>
+              </w:rPr>
+              <w:tab/>
+            </w:r>
+            <w:r>
+              <w:rPr>
+                <w:noProof/>
+                <w:webHidden/>
+              </w:rPr>
+              <w:fldChar w:fldCharType="begin"/>
+            </w:r>
+            <w:r>
+              <w:rPr>
+                <w:noProof/>
+                <w:webHidden/>
+              </w:rPr>
+              <w:instrText xml:space="preserve"> PAGEREF _Toc524780490 \h </w:instrText>
+            </w:r>
+            <w:r>
+              <w:rPr>
+                <w:noProof/>
+                <w:webHidden/>
+              </w:rPr>
+            </w:r>
+            <w:r>
+              <w:rPr>
+                <w:noProof/>
+                <w:webHidden/>
+              </w:rPr>
+              <w:fldChar w:fldCharType="separate"/>
+            </w:r>
+            <w:r>
+              <w:rPr>
+                <w:noProof/>
+                <w:webHidden/>
+              </w:rPr>
+              <w:t>2</w:t>
+            </w:r>
+            <w:r>
+              <w:rPr>
+                <w:noProof/>
+                <w:webHidden/>
+              </w:rPr>
+              <w:fldChar w:fldCharType="end"/>
+            </w:r>
+          </w:hyperlink>
+        </w:p>
+        <w:p>
+          <w:pPr>
+            <w:pStyle w:val="TDC1"/>
+            <w:tabs>
+              <w:tab w:val="right" w:leader="dot" w:pos="8828"/>
+            </w:tabs>
+            <w:rPr>
+              <w:noProof/>
+            </w:rPr>
+          </w:pPr>
+          <w:hyperlink w:anchor="_Toc524780491" w:history="1">
+            <w:r>
+              <w:rPr>
+                <w:rStyle w:val="Hipervnculo"/>
+                <w:noProof/>
+                <w:lang w:val="es-MX"/>
+              </w:rPr>
+              <w:t>16. Referencias</w:t>
+            </w:r>
+            <w:r>
+              <w:rPr>
+                <w:noProof/>
+                <w:webHidden/>
+              </w:rPr>
+              <w:tab/>
+            </w:r>
+            <w:r>
+              <w:rPr>
+                <w:noProof/>
+                <w:webHidden/>
+              </w:rPr>
+              <w:fldChar w:fldCharType="begin"/>
+            </w:r>
+            <w:r>
+              <w:rPr>
+                <w:noProof/>
+                <w:webHidden/>
+              </w:rPr>
+              <w:instrText xml:space="preserve"> PAGEREF _Toc524780491 \h </w:instrText>
+            </w:r>
+            <w:r>
+              <w:rPr>
+                <w:noProof/>
+                <w:webHidden/>
+              </w:rPr>
+            </w:r>
+            <w:r>
+              <w:rPr>
+                <w:noProof/>
+                <w:webHidden/>
+              </w:rPr>
+              <w:fldChar w:fldCharType="separate"/>
+            </w:r>
+            <w:r>
+              <w:rPr>
+                <w:noProof/>
+                <w:webHidden/>
+              </w:rPr>
+              <w:t>3</w:t>
+            </w:r>
+            <w:r>
+              <w:rPr>
+                <w:noProof/>
+                <w:webHidden/>
+              </w:rPr>
+              <w:fldChar w:fldCharType="end"/>
+            </w:r>
+          </w:hyperlink>
+        </w:p>
+        <w:p>
+          <w:r>
+            <w:rPr>
+              <w:b/>
+              <w:bCs/>
+            </w:rPr>
+            <w:fldChar w:fldCharType="end"/>
+          </w:r>
+        </w:p>
+      </w:sdtContent>
+    </w:sdt>
     <w:p>
-      <w:pPr>
-        <w:rPr>
-          <w:lang w:val="es-MX"/>
-        </w:rPr>
-      </w:pPr>
-      <w:r>
-        <w:rPr>
-          <w:lang w:val="es-MX"/>
-        </w:rPr>
-        <w:t>Comenzando esta vaina</w:t>
-      </w:r>
       <w:bookmarkStart w:id="0" w:name="_GoBack"/>
       <w:bookmarkEnd w:id="0"/>
     </w:p>
+    <w:p>
+      <w:pPr>
+        <w:pStyle w:val="Ttulo1"/>
+        <w:rPr>
+          <w:lang w:val="es-MX"/>
+        </w:rPr>
+      </w:pPr>
+      <w:bookmarkStart w:id="1" w:name="_Toc524780465"/>
+      <w:r>
+        <w:rPr>
+          <w:lang w:val="es-MX"/>
+        </w:rPr>
+        <w:lastRenderedPageBreak/>
+        <w:t>1.</w:t>
+      </w:r>
+      <w:r>
+        <w:rPr>
+          <w:lang w:val="es-MX"/>
+        </w:rPr>
+        <w:t xml:space="preserve"> </w:t>
+      </w:r>
+      <w:r>
+        <w:rPr>
+          <w:lang w:val="es-MX"/>
+        </w:rPr>
+        <w:t>Introducción</w:t>
+      </w:r>
+      <w:bookmarkEnd w:id="1"/>
+      <w:r>
+        <w:rPr>
+          <w:lang w:val="es-MX"/>
+        </w:rPr>
+        <w:t xml:space="preserve"> </w:t>
+      </w:r>
+    </w:p>
+    <w:p>
+      <w:pPr>
+        <w:pStyle w:val="Ttulo1"/>
+        <w:rPr>
+          <w:lang w:val="es-MX"/>
+        </w:rPr>
+      </w:pPr>
+      <w:bookmarkStart w:id="2" w:name="_Toc524780466"/>
+      <w:r>
+        <w:rPr>
+          <w:lang w:val="es-MX"/>
+        </w:rPr>
+        <w:t xml:space="preserve">2. </w:t>
+      </w:r>
+      <w:r>
+        <w:rPr>
+          <w:lang w:val="es-MX"/>
+        </w:rPr>
+        <w:t>Antecedentes</w:t>
+      </w:r>
+      <w:bookmarkEnd w:id="2"/>
+      <w:r>
+        <w:rPr>
+          <w:lang w:val="es-MX"/>
+        </w:rPr>
+        <w:t xml:space="preserve"> </w:t>
+      </w:r>
+    </w:p>
+    <w:p>
+      <w:pPr>
+        <w:pStyle w:val="Ttulo1"/>
+        <w:rPr>
+          <w:lang w:val="es-MX"/>
+        </w:rPr>
+      </w:pPr>
+      <w:bookmarkStart w:id="3" w:name="_Toc524780467"/>
+      <w:r>
+        <w:rPr>
+          <w:lang w:val="es-MX"/>
+        </w:rPr>
+        <w:t xml:space="preserve">3. </w:t>
+      </w:r>
+      <w:r>
+        <w:rPr>
+          <w:lang w:val="es-MX"/>
+        </w:rPr>
+        <w:t>Fundamentos teóricos</w:t>
+      </w:r>
+      <w:bookmarkEnd w:id="3"/>
+      <w:r>
+        <w:rPr>
+          <w:lang w:val="es-MX"/>
+        </w:rPr>
+        <w:t xml:space="preserve"> </w:t>
+      </w:r>
+    </w:p>
+    <w:p>
+      <w:pPr>
+        <w:pStyle w:val="Ttulo1"/>
+        <w:rPr>
+          <w:lang w:val="es-MX"/>
+        </w:rPr>
+      </w:pPr>
+      <w:bookmarkStart w:id="4" w:name="_Toc524780468"/>
+      <w:r>
+        <w:rPr>
+          <w:lang w:val="es-MX"/>
+        </w:rPr>
+        <w:t xml:space="preserve">4. </w:t>
+      </w:r>
+      <w:r>
+        <w:rPr>
+          <w:lang w:val="es-MX"/>
+        </w:rPr>
+        <w:t>Justificación</w:t>
+      </w:r>
+      <w:bookmarkEnd w:id="4"/>
+      <w:r>
+        <w:rPr>
+          <w:lang w:val="es-MX"/>
+        </w:rPr>
+        <w:t xml:space="preserve"> </w:t>
+      </w:r>
+    </w:p>
+    <w:p>
+      <w:pPr>
+        <w:pStyle w:val="Ttulo1"/>
+        <w:rPr>
+          <w:lang w:val="es-MX"/>
+        </w:rPr>
+      </w:pPr>
+      <w:bookmarkStart w:id="5" w:name="_Toc524780469"/>
+      <w:r>
+        <w:rPr>
+          <w:lang w:val="es-MX"/>
+        </w:rPr>
+        <w:t xml:space="preserve">5. </w:t>
+      </w:r>
+      <w:r>
+        <w:rPr>
+          <w:lang w:val="es-MX"/>
+        </w:rPr>
+        <w:t>Descripción del problema</w:t>
+      </w:r>
+      <w:bookmarkEnd w:id="5"/>
+    </w:p>
+    <w:p>
+      <w:pPr>
+        <w:pStyle w:val="Ttulo1"/>
+        <w:rPr>
+          <w:lang w:val="es-MX"/>
+        </w:rPr>
+      </w:pPr>
+      <w:bookmarkStart w:id="6" w:name="_Toc524780470"/>
+      <w:r>
+        <w:rPr>
+          <w:lang w:val="es-MX"/>
+        </w:rPr>
+        <w:t xml:space="preserve">6. </w:t>
+      </w:r>
+      <w:r>
+        <w:rPr>
+          <w:lang w:val="es-MX"/>
+        </w:rPr>
+        <w:t>Formulación del problema</w:t>
+      </w:r>
+      <w:bookmarkEnd w:id="6"/>
+    </w:p>
+    <w:p>
+      <w:pPr>
+        <w:pStyle w:val="Ttulo1"/>
+        <w:rPr>
+          <w:lang w:val="es-MX"/>
+        </w:rPr>
+      </w:pPr>
+      <w:bookmarkStart w:id="7" w:name="_Toc524780471"/>
+      <w:r>
+        <w:rPr>
+          <w:lang w:val="es-MX"/>
+        </w:rPr>
+        <w:t xml:space="preserve">7. </w:t>
+      </w:r>
+      <w:r>
+        <w:rPr>
+          <w:lang w:val="es-MX"/>
+        </w:rPr>
+        <w:t>Objetivos</w:t>
+      </w:r>
+      <w:bookmarkEnd w:id="7"/>
+    </w:p>
+    <w:p>
+      <w:pPr>
+        <w:pStyle w:val="Ttulo2"/>
+        <w:rPr>
+          <w:lang w:val="es-MX"/>
+        </w:rPr>
+      </w:pPr>
+      <w:bookmarkStart w:id="8" w:name="_Toc524780472"/>
+      <w:r>
+        <w:rPr>
+          <w:lang w:val="es-MX"/>
+        </w:rPr>
+        <w:t xml:space="preserve">7.1. </w:t>
+      </w:r>
+      <w:r>
+        <w:rPr>
+          <w:lang w:val="es-MX"/>
+        </w:rPr>
+        <w:t>Objetivos generales</w:t>
+      </w:r>
+      <w:bookmarkEnd w:id="8"/>
+    </w:p>
+    <w:p>
+      <w:pPr>
+        <w:pStyle w:val="Ttulo2"/>
+        <w:rPr>
+          <w:lang w:val="es-MX"/>
+        </w:rPr>
+      </w:pPr>
+      <w:bookmarkStart w:id="9" w:name="_Toc524780473"/>
+      <w:r>
+        <w:rPr>
+          <w:lang w:val="es-MX"/>
+        </w:rPr>
+        <w:t xml:space="preserve">7.2. </w:t>
+      </w:r>
+      <w:r>
+        <w:rPr>
+          <w:lang w:val="es-MX"/>
+        </w:rPr>
+        <w:t>Objetivos específicos</w:t>
+      </w:r>
+      <w:bookmarkEnd w:id="9"/>
+    </w:p>
+    <w:p>
+      <w:pPr>
+        <w:pStyle w:val="Ttulo1"/>
+        <w:rPr>
+          <w:lang w:val="es-MX"/>
+        </w:rPr>
+      </w:pPr>
+      <w:bookmarkStart w:id="10" w:name="_Toc524780474"/>
+      <w:r>
+        <w:rPr>
+          <w:lang w:val="es-MX"/>
+        </w:rPr>
+        <w:t xml:space="preserve">8. </w:t>
+      </w:r>
+      <w:r>
+        <w:rPr>
+          <w:lang w:val="es-MX"/>
+        </w:rPr>
+        <w:t>Alcance</w:t>
+      </w:r>
+      <w:bookmarkEnd w:id="10"/>
+    </w:p>
+    <w:p>
+      <w:pPr>
+        <w:pStyle w:val="Ttulo2"/>
+        <w:rPr>
+          <w:lang w:val="es-MX"/>
+        </w:rPr>
+      </w:pPr>
+      <w:bookmarkStart w:id="11" w:name="_Toc524780475"/>
+      <w:r>
+        <w:rPr>
+          <w:lang w:val="es-MX"/>
+        </w:rPr>
+        <w:t xml:space="preserve">8.1. </w:t>
+      </w:r>
+      <w:r>
+        <w:rPr>
+          <w:lang w:val="es-MX"/>
+        </w:rPr>
+        <w:t>Alcance web</w:t>
+      </w:r>
+      <w:bookmarkEnd w:id="11"/>
+    </w:p>
+    <w:p>
+      <w:pPr>
+        <w:pStyle w:val="Ttulo2"/>
+        <w:rPr>
+          <w:lang w:val="es-MX"/>
+        </w:rPr>
+      </w:pPr>
+      <w:bookmarkStart w:id="12" w:name="_Toc524780476"/>
+      <w:r>
+        <w:rPr>
+          <w:lang w:val="es-MX"/>
+        </w:rPr>
+        <w:t xml:space="preserve">8.2. </w:t>
+      </w:r>
+      <w:r>
+        <w:rPr>
+          <w:lang w:val="es-MX"/>
+        </w:rPr>
+        <w:t>Alcance móvil</w:t>
+      </w:r>
+      <w:bookmarkEnd w:id="12"/>
+    </w:p>
+    <w:p>
+      <w:pPr>
+        <w:pStyle w:val="Ttulo1"/>
+        <w:rPr>
+          <w:lang w:val="es-MX"/>
+        </w:rPr>
+      </w:pPr>
+      <w:bookmarkStart w:id="13" w:name="_Toc524780477"/>
+      <w:r>
+        <w:rPr>
+          <w:lang w:val="es-MX"/>
+        </w:rPr>
+        <w:t xml:space="preserve">9. </w:t>
+      </w:r>
+      <w:r>
+        <w:rPr>
+          <w:lang w:val="es-MX"/>
+        </w:rPr>
+        <w:t>Técnicas orientadas a mejorar la productividad</w:t>
+      </w:r>
+      <w:bookmarkEnd w:id="13"/>
+    </w:p>
+    <w:p>
+      <w:pPr>
+        <w:pStyle w:val="Ttulo1"/>
+        <w:rPr>
+          <w:lang w:val="es-MX"/>
+        </w:rPr>
+      </w:pPr>
+      <w:bookmarkStart w:id="14" w:name="_Toc524780478"/>
+      <w:r>
+        <w:rPr>
+          <w:lang w:val="es-MX"/>
+        </w:rPr>
+        <w:t xml:space="preserve">10. </w:t>
+      </w:r>
+      <w:r>
+        <w:rPr>
+          <w:lang w:val="es-MX"/>
+        </w:rPr>
+        <w:t>Actividades adicionales para asegurar la calidad</w:t>
+      </w:r>
+      <w:bookmarkEnd w:id="14"/>
+    </w:p>
+    <w:p>
+      <w:pPr>
+        <w:pStyle w:val="Ttulo1"/>
+        <w:rPr>
+          <w:lang w:val="es-MX"/>
+        </w:rPr>
+      </w:pPr>
+      <w:bookmarkStart w:id="15" w:name="_Toc524780479"/>
+      <w:r>
+        <w:rPr>
+          <w:lang w:val="es-MX"/>
+        </w:rPr>
+        <w:t xml:space="preserve">11. </w:t>
+      </w:r>
+      <w:r>
+        <w:rPr>
+          <w:lang w:val="es-MX"/>
+        </w:rPr>
+        <w:t>Innovación en el proyecto</w:t>
+      </w:r>
+      <w:bookmarkEnd w:id="15"/>
+      <w:r>
+        <w:rPr>
+          <w:lang w:val="es-MX"/>
+        </w:rPr>
+        <w:t xml:space="preserve"> </w:t>
+      </w:r>
+    </w:p>
+    <w:p>
+      <w:pPr>
+        <w:pStyle w:val="Ttulo2"/>
+        <w:rPr>
+          <w:lang w:val="es-MX"/>
+        </w:rPr>
+      </w:pPr>
+      <w:bookmarkStart w:id="16" w:name="_Toc524780480"/>
+      <w:r>
+        <w:rPr>
+          <w:lang w:val="es-MX"/>
+        </w:rPr>
+        <w:t xml:space="preserve">11.1. </w:t>
+      </w:r>
+      <w:r>
+        <w:rPr>
+          <w:lang w:val="es-MX"/>
+        </w:rPr>
+        <w:t>Funcional</w:t>
+      </w:r>
+      <w:bookmarkEnd w:id="16"/>
+    </w:p>
+    <w:p>
+      <w:pPr>
+        <w:pStyle w:val="Ttulo2"/>
+        <w:rPr>
+          <w:lang w:val="es-MX"/>
+        </w:rPr>
+      </w:pPr>
+      <w:bookmarkStart w:id="17" w:name="_Toc524780481"/>
+      <w:r>
+        <w:rPr>
+          <w:lang w:val="es-MX"/>
+        </w:rPr>
+        <w:t xml:space="preserve">11.2. </w:t>
+      </w:r>
+      <w:r>
+        <w:rPr>
+          <w:lang w:val="es-MX"/>
+        </w:rPr>
+        <w:t>No funcional</w:t>
+      </w:r>
+      <w:bookmarkEnd w:id="17"/>
+    </w:p>
+    <w:p>
+      <w:pPr>
+        <w:pStyle w:val="Ttulo2"/>
+        <w:rPr>
+          <w:lang w:val="es-MX"/>
+        </w:rPr>
+      </w:pPr>
+      <w:bookmarkStart w:id="18" w:name="_Toc524780482"/>
+      <w:r>
+        <w:rPr>
+          <w:lang w:val="es-MX"/>
+        </w:rPr>
+        <w:t xml:space="preserve">11.3. </w:t>
+      </w:r>
+      <w:r>
+        <w:rPr>
+          <w:lang w:val="es-MX"/>
+        </w:rPr>
+        <w:t>Herramienta</w:t>
+      </w:r>
+      <w:bookmarkEnd w:id="18"/>
+    </w:p>
+    <w:p>
+      <w:pPr>
+        <w:pStyle w:val="Ttulo1"/>
+        <w:rPr>
+          <w:lang w:val="es-MX"/>
+        </w:rPr>
+      </w:pPr>
+      <w:bookmarkStart w:id="19" w:name="_Toc524780483"/>
+      <w:r>
+        <w:rPr>
+          <w:lang w:val="es-MX"/>
+        </w:rPr>
+        <w:t xml:space="preserve">12. </w:t>
+      </w:r>
+      <w:r>
+        <w:rPr>
+          <w:lang w:val="es-MX"/>
+        </w:rPr>
+        <w:t>Arquitectura del software</w:t>
+      </w:r>
+      <w:bookmarkEnd w:id="19"/>
+    </w:p>
+    <w:p>
+      <w:pPr>
+        <w:pStyle w:val="Ttulo1"/>
+        <w:rPr>
+          <w:lang w:val="es-MX"/>
+        </w:rPr>
+      </w:pPr>
+      <w:bookmarkStart w:id="20" w:name="_Toc524780484"/>
+      <w:r>
+        <w:rPr>
+          <w:lang w:val="es-MX"/>
+        </w:rPr>
+        <w:t xml:space="preserve">13. </w:t>
+      </w:r>
+      <w:r>
+        <w:rPr>
+          <w:lang w:val="es-MX"/>
+        </w:rPr>
+        <w:t>Ingeniería inversa y re-ingeniería</w:t>
+      </w:r>
+      <w:bookmarkEnd w:id="20"/>
+      <w:r>
+        <w:rPr>
+          <w:lang w:val="es-MX"/>
+        </w:rPr>
+        <w:t xml:space="preserve"> </w:t>
+      </w:r>
+    </w:p>
+    <w:p>
+      <w:pPr>
+        <w:pStyle w:val="Ttulo1"/>
+        <w:rPr>
+          <w:lang w:val="es-MX"/>
+        </w:rPr>
+      </w:pPr>
+      <w:bookmarkStart w:id="21" w:name="_Toc524780485"/>
+      <w:r>
+        <w:rPr>
+          <w:lang w:val="es-MX"/>
+        </w:rPr>
+        <w:t xml:space="preserve">14. </w:t>
+      </w:r>
+      <w:r>
+        <w:rPr>
+          <w:lang w:val="es-MX"/>
+        </w:rPr>
+        <w:t>Descripción de herramientas de desarrollo</w:t>
+      </w:r>
+      <w:bookmarkEnd w:id="21"/>
+    </w:p>
+    <w:p>
+      <w:pPr>
+        <w:pStyle w:val="Ttulo1"/>
+        <w:rPr>
+          <w:lang w:val="es-MX"/>
+        </w:rPr>
+      </w:pPr>
+      <w:bookmarkStart w:id="22" w:name="_Toc524780486"/>
+      <w:r>
+        <w:rPr>
+          <w:lang w:val="es-MX"/>
+        </w:rPr>
+        <w:t xml:space="preserve">15. </w:t>
+      </w:r>
+      <w:r>
+        <w:rPr>
+          <w:lang w:val="es-MX"/>
+        </w:rPr>
+        <w:t>Proceso del software</w:t>
+      </w:r>
+      <w:bookmarkEnd w:id="22"/>
+    </w:p>
+    <w:p>
+      <w:pPr>
+        <w:pStyle w:val="Ttulo2"/>
+        <w:rPr>
+          <w:lang w:val="es-MX"/>
+        </w:rPr>
+      </w:pPr>
+      <w:bookmarkStart w:id="23" w:name="_Toc524780487"/>
+      <w:r>
+        <w:rPr>
+          <w:lang w:val="es-MX"/>
+        </w:rPr>
+        <w:t xml:space="preserve">15.1. </w:t>
+      </w:r>
+      <w:r>
+        <w:rPr>
+          <w:lang w:val="es-MX"/>
+        </w:rPr>
+        <w:t>Modelo de requisito</w:t>
+      </w:r>
+      <w:bookmarkEnd w:id="23"/>
+    </w:p>
+    <w:p>
+      <w:pPr>
+        <w:pStyle w:val="Ttulo2"/>
+        <w:rPr>
+          <w:lang w:val="es-MX"/>
+        </w:rPr>
+      </w:pPr>
+      <w:bookmarkStart w:id="24" w:name="_Toc524780488"/>
+      <w:r>
+        <w:rPr>
+          <w:lang w:val="es-MX"/>
+        </w:rPr>
+        <w:t xml:space="preserve">15.2. </w:t>
+      </w:r>
+      <w:r>
+        <w:rPr>
+          <w:lang w:val="es-MX"/>
+        </w:rPr>
+        <w:t>Modelo de arquitectura del software a nivel del código</w:t>
+      </w:r>
+      <w:bookmarkEnd w:id="24"/>
+    </w:p>
+    <w:p>
+      <w:pPr>
+        <w:pStyle w:val="Ttulo2"/>
+        <w:rPr>
+          <w:lang w:val="es-MX"/>
+        </w:rPr>
+      </w:pPr>
+      <w:bookmarkStart w:id="25" w:name="_Toc524780489"/>
+      <w:r>
+        <w:rPr>
+          <w:lang w:val="es-MX"/>
+        </w:rPr>
+        <w:t xml:space="preserve">15.3. </w:t>
+      </w:r>
+      <w:r>
+        <w:rPr>
+          <w:lang w:val="es-MX"/>
+        </w:rPr>
+        <w:t>Modelo de arquitectura del software a nivel de despliegue</w:t>
+      </w:r>
+      <w:bookmarkEnd w:id="25"/>
+    </w:p>
+    <w:p>
+      <w:pPr>
+        <w:pStyle w:val="Ttulo2"/>
+        <w:rPr>
+          <w:lang w:val="es-MX"/>
+        </w:rPr>
+      </w:pPr>
+      <w:bookmarkStart w:id="26" w:name="_Toc524780490"/>
+      <w:r>
+        <w:rPr>
+          <w:lang w:val="es-MX"/>
+        </w:rPr>
+        <w:t xml:space="preserve">15.4. </w:t>
+      </w:r>
+      <w:r>
+        <w:rPr>
+          <w:lang w:val="es-MX"/>
+        </w:rPr>
+        <w:t>Modelo de persistencia en el servidor y móvil</w:t>
+      </w:r>
+      <w:bookmarkEnd w:id="26"/>
+    </w:p>
+    <w:p>
+      <w:pPr>
+        <w:pStyle w:val="Ttulo1"/>
+        <w:rPr>
+          <w:lang w:val="es-MX"/>
+        </w:rPr>
+      </w:pPr>
+      <w:bookmarkStart w:id="27" w:name="_Toc524780491"/>
+      <w:r>
+        <w:rPr>
+          <w:lang w:val="es-MX"/>
+        </w:rPr>
+        <w:lastRenderedPageBreak/>
+        <w:t>16. Referencias</w:t>
+      </w:r>
+      <w:bookmarkEnd w:id="27"/>
+      <w:r>
+        <w:rPr>
+          <w:lang w:val="es-MX"/>
+        </w:rPr>
+        <w:t xml:space="preserve"> </w:t>
+      </w:r>
+    </w:p>
+    <w:p>
+      <w:pPr>
+        <w:rPr>
+          <w:lang w:val="es-MX"/>
+        </w:rPr>
+      </w:pPr>
+    </w:p>
     <w:sectPr>
-      <w:footerReference w:type="default" r:id="rId7"/>
+      <w:footerReference w:type="default" r:id="rId8"/>
       <w:pgSz w:w="12240" w:h="15840"/>
       <w:pgMar w:top="1417" w:right="1701" w:bottom="1417" w:left="1701" w:header="708" w:footer="708" w:gutter="0"/>
       <w:pgBorders w:offsetFrom="page">
@@ -89,7 +2640,7 @@
           <w:rPr>
             <w:noProof/>
           </w:rPr>
-          <w:t>1</w:t>
+          <w:t>2</w:t>
         </w:r>
         <w:r>
           <w:fldChar w:fldCharType="end"/>
@@ -307,11 +2858,103 @@
       </w:pPr>
     </w:lvl>
   </w:abstractNum>
+  <w:abstractNum w:abstractNumId="2" w15:restartNumberingAfterBreak="0">
+    <w:nsid w:val="74EE1D6B"/>
+    <w:multiLevelType w:val="hybridMultilevel"/>
+    <w:tmpl w:val="54BC4764"/>
+    <w:lvl w:ilvl="0" w:tplc="17A6ADC8">
+      <w:start w:val="1"/>
+      <w:numFmt w:val="decimal"/>
+      <w:lvlText w:val="%1."/>
+      <w:lvlJc w:val="left"/>
+      <w:pPr>
+        <w:ind w:left="720" w:hanging="360"/>
+      </w:pPr>
+      <w:rPr>
+        <w:rFonts w:hint="default"/>
+      </w:rPr>
+    </w:lvl>
+    <w:lvl w:ilvl="1" w:tplc="080A0019" w:tentative="1">
+      <w:start w:val="1"/>
+      <w:numFmt w:val="lowerLetter"/>
+      <w:lvlText w:val="%2."/>
+      <w:lvlJc w:val="left"/>
+      <w:pPr>
+        <w:ind w:left="1440" w:hanging="360"/>
+      </w:pPr>
+    </w:lvl>
+    <w:lvl w:ilvl="2" w:tplc="080A001B" w:tentative="1">
+      <w:start w:val="1"/>
+      <w:numFmt w:val="lowerRoman"/>
+      <w:lvlText w:val="%3."/>
+      <w:lvlJc w:val="right"/>
+      <w:pPr>
+        <w:ind w:left="2160" w:hanging="180"/>
+      </w:pPr>
+    </w:lvl>
+    <w:lvl w:ilvl="3" w:tplc="080A000F" w:tentative="1">
+      <w:start w:val="1"/>
+      <w:numFmt w:val="decimal"/>
+      <w:lvlText w:val="%4."/>
+      <w:lvlJc w:val="left"/>
+      <w:pPr>
+        <w:ind w:left="2880" w:hanging="360"/>
+      </w:pPr>
+    </w:lvl>
+    <w:lvl w:ilvl="4" w:tplc="080A0019" w:tentative="1">
+      <w:start w:val="1"/>
+      <w:numFmt w:val="lowerLetter"/>
+      <w:lvlText w:val="%5."/>
+      <w:lvlJc w:val="left"/>
+      <w:pPr>
+        <w:ind w:left="3600" w:hanging="360"/>
+      </w:pPr>
+    </w:lvl>
+    <w:lvl w:ilvl="5" w:tplc="080A001B" w:tentative="1">
+      <w:start w:val="1"/>
+      <w:numFmt w:val="lowerRoman"/>
+      <w:lvlText w:val="%6."/>
+      <w:lvlJc w:val="right"/>
+      <w:pPr>
+        <w:ind w:left="4320" w:hanging="180"/>
+      </w:pPr>
+    </w:lvl>
+    <w:lvl w:ilvl="6" w:tplc="080A000F" w:tentative="1">
+      <w:start w:val="1"/>
+      <w:numFmt w:val="decimal"/>
+      <w:lvlText w:val="%7."/>
+      <w:lvlJc w:val="left"/>
+      <w:pPr>
+        <w:ind w:left="5040" w:hanging="360"/>
+      </w:pPr>
+    </w:lvl>
+    <w:lvl w:ilvl="7" w:tplc="080A0019" w:tentative="1">
+      <w:start w:val="1"/>
+      <w:numFmt w:val="lowerLetter"/>
+      <w:lvlText w:val="%8."/>
+      <w:lvlJc w:val="left"/>
+      <w:pPr>
+        <w:ind w:left="5760" w:hanging="360"/>
+      </w:pPr>
+    </w:lvl>
+    <w:lvl w:ilvl="8" w:tplc="080A001B" w:tentative="1">
+      <w:start w:val="1"/>
+      <w:numFmt w:val="lowerRoman"/>
+      <w:lvlText w:val="%9."/>
+      <w:lvlJc w:val="right"/>
+      <w:pPr>
+        <w:ind w:left="6480" w:hanging="180"/>
+      </w:pPr>
+    </w:lvl>
+  </w:abstractNum>
   <w:num w:numId="1">
     <w:abstractNumId w:val="1"/>
   </w:num>
   <w:num w:numId="2">
     <w:abstractNumId w:val="0"/>
+  </w:num>
+  <w:num w:numId="3">
+    <w:abstractNumId w:val="2"/>
   </w:num>
 </w:numbering>
 </file>
@@ -709,13 +3352,12 @@
   <w:style w:type="paragraph" w:default="1" w:styleId="Normal">
     <w:name w:val="Normal"/>
     <w:qFormat/>
-    <w:rsid w:val="002F1052"/>
+    <w:rsid w:val="009A4739"/>
     <w:pPr>
       <w:jc w:val="both"/>
     </w:pPr>
     <w:rPr>
       <w:rFonts w:ascii="Droid Sans" w:hAnsi="Droid Sans"/>
-      <w:sz w:val="24"/>
       <w:lang w:val="es-ES"/>
     </w:rPr>
   </w:style>
@@ -726,7 +3368,7 @@
     <w:link w:val="Ttulo1Car"/>
     <w:uiPriority w:val="9"/>
     <w:qFormat/>
-    <w:rsid w:val="002F1052"/>
+    <w:rsid w:val="009A4739"/>
     <w:pPr>
       <w:keepNext/>
       <w:keepLines/>
@@ -736,7 +3378,7 @@
     <w:rPr>
       <w:rFonts w:eastAsiaTheme="majorEastAsia" w:cstheme="majorBidi"/>
       <w:color w:val="2E74B5" w:themeColor="accent1" w:themeShade="BF"/>
-      <w:sz w:val="32"/>
+      <w:sz w:val="28"/>
       <w:szCs w:val="32"/>
     </w:rPr>
   </w:style>
@@ -748,7 +3390,7 @@
     <w:uiPriority w:val="9"/>
     <w:unhideWhenUsed/>
     <w:qFormat/>
-    <w:rsid w:val="002F1052"/>
+    <w:rsid w:val="009A4739"/>
     <w:pPr>
       <w:keepNext/>
       <w:keepLines/>
@@ -758,7 +3400,7 @@
     <w:rPr>
       <w:rFonts w:eastAsiaTheme="majorEastAsia" w:cstheme="majorBidi"/>
       <w:color w:val="2E74B5" w:themeColor="accent1" w:themeShade="BF"/>
-      <w:sz w:val="28"/>
+      <w:sz w:val="26"/>
       <w:szCs w:val="26"/>
     </w:rPr>
   </w:style>
@@ -770,7 +3412,7 @@
     <w:uiPriority w:val="9"/>
     <w:unhideWhenUsed/>
     <w:qFormat/>
-    <w:rsid w:val="002F1052"/>
+    <w:rsid w:val="009A4739"/>
     <w:pPr>
       <w:keepNext/>
       <w:keepLines/>
@@ -780,7 +3422,6 @@
     <w:rPr>
       <w:rFonts w:eastAsiaTheme="majorEastAsia" w:cstheme="majorBidi"/>
       <w:color w:val="1F4D78" w:themeColor="accent1" w:themeShade="7F"/>
-      <w:sz w:val="26"/>
       <w:szCs w:val="24"/>
     </w:rPr>
   </w:style>
@@ -816,12 +3457,13 @@
     <w:basedOn w:val="Fuentedeprrafopredeter"/>
     <w:link w:val="Ttulo1"/>
     <w:uiPriority w:val="9"/>
-    <w:rsid w:val="002F1052"/>
+    <w:rsid w:val="009A4739"/>
     <w:rPr>
       <w:rFonts w:ascii="Droid Sans" w:eastAsiaTheme="majorEastAsia" w:hAnsi="Droid Sans" w:cstheme="majorBidi"/>
       <w:color w:val="2E74B5" w:themeColor="accent1" w:themeShade="BF"/>
-      <w:sz w:val="32"/>
+      <w:sz w:val="28"/>
       <w:szCs w:val="32"/>
+      <w:lang w:val="es-ES"/>
     </w:rPr>
   </w:style>
   <w:style w:type="character" w:customStyle="1" w:styleId="Ttulo2Car">
@@ -829,11 +3471,11 @@
     <w:basedOn w:val="Fuentedeprrafopredeter"/>
     <w:link w:val="Ttulo2"/>
     <w:uiPriority w:val="9"/>
-    <w:rsid w:val="002F1052"/>
+    <w:rsid w:val="009A4739"/>
     <w:rPr>
       <w:rFonts w:ascii="Droid Sans" w:eastAsiaTheme="majorEastAsia" w:hAnsi="Droid Sans" w:cstheme="majorBidi"/>
       <w:color w:val="2E74B5" w:themeColor="accent1" w:themeShade="BF"/>
-      <w:sz w:val="28"/>
+      <w:sz w:val="26"/>
       <w:szCs w:val="26"/>
       <w:lang w:val="es-ES"/>
     </w:rPr>
@@ -843,12 +3485,13 @@
     <w:basedOn w:val="Fuentedeprrafopredeter"/>
     <w:link w:val="Ttulo3"/>
     <w:uiPriority w:val="9"/>
-    <w:rsid w:val="002F1052"/>
+    <w:rsid w:val="009A4739"/>
     <w:rPr>
       <w:rFonts w:ascii="Droid Sans" w:eastAsiaTheme="majorEastAsia" w:hAnsi="Droid Sans" w:cstheme="majorBidi"/>
       <w:color w:val="1F4D78" w:themeColor="accent1" w:themeShade="7F"/>
-      <w:sz w:val="26"/>
+      <w:sz w:val="24"/>
       <w:szCs w:val="24"/>
+      <w:lang w:val="es-ES"/>
     </w:rPr>
   </w:style>
   <w:style w:type="paragraph" w:styleId="Encabezado">
@@ -903,6 +3546,60 @@
       <w:rFonts w:ascii="Droid Sans" w:hAnsi="Droid Sans"/>
       <w:sz w:val="24"/>
       <w:lang w:val="es-ES"/>
+    </w:rPr>
+  </w:style>
+  <w:style w:type="paragraph" w:styleId="TtuloTDC">
+    <w:name w:val="TOC Heading"/>
+    <w:basedOn w:val="Ttulo1"/>
+    <w:next w:val="Normal"/>
+    <w:uiPriority w:val="39"/>
+    <w:unhideWhenUsed/>
+    <w:qFormat/>
+    <w:rsid w:val="000854A5"/>
+    <w:pPr>
+      <w:jc w:val="left"/>
+      <w:outlineLvl w:val="9"/>
+    </w:pPr>
+    <w:rPr>
+      <w:rFonts w:asciiTheme="majorHAnsi" w:hAnsiTheme="majorHAnsi"/>
+      <w:sz w:val="32"/>
+      <w:lang w:val="es-MX" w:eastAsia="es-MX"/>
+    </w:rPr>
+  </w:style>
+  <w:style w:type="paragraph" w:styleId="TDC1">
+    <w:name w:val="toc 1"/>
+    <w:basedOn w:val="Normal"/>
+    <w:next w:val="Normal"/>
+    <w:autoRedefine/>
+    <w:uiPriority w:val="39"/>
+    <w:unhideWhenUsed/>
+    <w:rsid w:val="000854A5"/>
+    <w:pPr>
+      <w:spacing w:after="100"/>
+    </w:pPr>
+  </w:style>
+  <w:style w:type="paragraph" w:styleId="TDC2">
+    <w:name w:val="toc 2"/>
+    <w:basedOn w:val="Normal"/>
+    <w:next w:val="Normal"/>
+    <w:autoRedefine/>
+    <w:uiPriority w:val="39"/>
+    <w:unhideWhenUsed/>
+    <w:rsid w:val="000854A5"/>
+    <w:pPr>
+      <w:spacing w:after="100"/>
+      <w:ind w:left="220"/>
+    </w:pPr>
+  </w:style>
+  <w:style w:type="character" w:styleId="Hipervnculo">
+    <w:name w:val="Hyperlink"/>
+    <w:basedOn w:val="Fuentedeprrafopredeter"/>
+    <w:uiPriority w:val="99"/>
+    <w:unhideWhenUsed/>
+    <w:rsid w:val="000854A5"/>
+    <w:rPr>
+      <w:color w:val="0563C1" w:themeColor="hyperlink"/>
+      <w:u w:val="single"/>
     </w:rPr>
   </w:style>
 </w:styles>
@@ -1167,4 +3864,16 @@
     </a:ext>
   </a:extLst>
 </a:theme>
+</file>
+
+<file path=customXml/item1.xml><?xml version="1.0" encoding="utf-8"?>
+<b:Sources xmlns:b="http://schemas.openxmlformats.org/officeDocument/2006/bibliography" xmlns="http://schemas.openxmlformats.org/officeDocument/2006/bibliography" SelectedStyle="\APASixthEditionOfficeOnline.xsl" StyleName="APA" Version="6"/>
+</file>
+
+<file path=customXml/itemProps1.xml><?xml version="1.0" encoding="utf-8"?>
+<ds:datastoreItem xmlns:ds="http://schemas.openxmlformats.org/officeDocument/2006/customXml" ds:itemID="{1BE10EAF-379F-49C0-BB59-EB605747B579}">
+  <ds:schemaRefs>
+    <ds:schemaRef ds:uri="http://schemas.openxmlformats.org/officeDocument/2006/bibliography"/>
+  </ds:schemaRefs>
+</ds:datastoreItem>
 </file>
</xml_diff>

<commit_message>
se termino de definir el alcance
Ya esta practicamente el alcance
</commit_message>
<xml_diff>
--- a/Documentacion/informe.docx
+++ b/Documentacion/informe.docx
@@ -3084,15 +3084,6 @@
     <w:p/>
     <w:p/>
     <w:p/>
-    <w:p/>
-    <w:p/>
-    <w:p/>
-    <w:p/>
-    <w:p/>
-    <w:p/>
-    <w:p/>
-    <w:p/>
-    <w:p/>
     <w:p>
       <w:pPr>
         <w:pStyle w:val="Ttulo1"/>
@@ -3105,6 +3096,7 @@
         <w:rPr>
           <w:lang w:val="es-MX"/>
         </w:rPr>
+        <w:lastRenderedPageBreak/>
         <w:t>1.</w:t>
       </w:r>
       <w:r>
@@ -3169,83 +3161,77 @@
         <w:rPr>
           <w:lang w:val="es-MX"/>
         </w:rPr>
-        <w:t xml:space="preserve">, pudiendo ellos ofrecer transporte a sus conciudadanos, haciendo un bien social y al mismo tiempo generando una </w:t>
-      </w:r>
+        <w:t>, pudiendo ellos ofrecer transporte a sus conciudadanos, haciendo un bien social y al mismo tiempo generando una pequeña fuente de ingreso o también pudiendo ellos recibir un servicio de transporte cómodo, seguro y eficiente</w:t>
+      </w:r>
+      <w:r>
+        <w:rPr>
+          <w:lang w:val="es-MX"/>
+        </w:rPr>
+        <w:t>.</w:t>
+      </w:r>
+    </w:p>
+    <w:p>
+      <w:pPr>
+        <w:rPr>
+          <w:lang w:val="es-MX"/>
+        </w:rPr>
+      </w:pPr>
+    </w:p>
+    <w:p>
+      <w:pPr>
+        <w:rPr>
+          <w:lang w:val="es-MX"/>
+        </w:rPr>
+      </w:pPr>
+    </w:p>
+    <w:p>
+      <w:pPr>
+        <w:rPr>
+          <w:lang w:val="es-MX"/>
+        </w:rPr>
+      </w:pPr>
+    </w:p>
+    <w:p>
+      <w:pPr>
+        <w:rPr>
+          <w:lang w:val="es-MX"/>
+        </w:rPr>
+      </w:pPr>
+    </w:p>
+    <w:p>
+      <w:pPr>
+        <w:rPr>
+          <w:lang w:val="es-MX"/>
+        </w:rPr>
+      </w:pPr>
+    </w:p>
+    <w:p>
+      <w:pPr>
+        <w:rPr>
+          <w:lang w:val="es-MX"/>
+        </w:rPr>
+      </w:pPr>
+    </w:p>
+    <w:p>
+      <w:pPr>
+        <w:rPr>
+          <w:lang w:val="es-MX"/>
+        </w:rPr>
+      </w:pPr>
+    </w:p>
+    <w:p>
+      <w:pPr>
+        <w:pStyle w:val="Ttulo1"/>
+        <w:rPr>
+          <w:lang w:val="es-MX"/>
+        </w:rPr>
+      </w:pPr>
+      <w:bookmarkStart w:id="1" w:name="_Toc524907854"/>
       <w:r>
         <w:rPr>
           <w:lang w:val="es-MX"/>
         </w:rPr>
         <w:lastRenderedPageBreak/>
-        <w:t>pequeña fuente de ingreso o también pudiendo ellos recibir un servicio de transporte cómodo, seguro y eficiente</w:t>
-      </w:r>
-      <w:r>
-        <w:rPr>
-          <w:lang w:val="es-MX"/>
-        </w:rPr>
-        <w:t>.</w:t>
-      </w:r>
-    </w:p>
-    <w:p>
-      <w:pPr>
-        <w:rPr>
-          <w:lang w:val="es-MX"/>
-        </w:rPr>
-      </w:pPr>
-    </w:p>
-    <w:p>
-      <w:pPr>
-        <w:rPr>
-          <w:lang w:val="es-MX"/>
-        </w:rPr>
-      </w:pPr>
-    </w:p>
-    <w:p>
-      <w:pPr>
-        <w:rPr>
-          <w:lang w:val="es-MX"/>
-        </w:rPr>
-      </w:pPr>
-    </w:p>
-    <w:p>
-      <w:pPr>
-        <w:rPr>
-          <w:lang w:val="es-MX"/>
-        </w:rPr>
-      </w:pPr>
-    </w:p>
-    <w:p>
-      <w:pPr>
-        <w:rPr>
-          <w:lang w:val="es-MX"/>
-        </w:rPr>
-      </w:pPr>
-    </w:p>
-    <w:p>
-      <w:pPr>
-        <w:rPr>
-          <w:lang w:val="es-MX"/>
-        </w:rPr>
-      </w:pPr>
-    </w:p>
-    <w:p>
-      <w:pPr>
-        <w:rPr>
-          <w:lang w:val="es-MX"/>
-        </w:rPr>
-      </w:pPr>
-    </w:p>
-    <w:p>
-      <w:pPr>
-        <w:pStyle w:val="Ttulo1"/>
-        <w:rPr>
-          <w:lang w:val="es-MX"/>
-        </w:rPr>
-      </w:pPr>
-      <w:bookmarkStart w:id="1" w:name="_Toc524907854"/>
-      <w:r>
-        <w:rPr>
-          <w:lang w:val="es-MX"/>
-        </w:rPr>
         <w:t xml:space="preserve">2. </w:t>
       </w:r>
       <w:r>
@@ -3382,73 +3368,67 @@
         <w:rPr>
           <w:lang w:val="es-MX"/>
         </w:rPr>
-        <w:t xml:space="preserve">Al solicitar un viaje, la aplicación te proporciona el nombre del conductor, el tipo de vehículo y su número de matrícula para que puedas reconocerlo sin problemas. </w:t>
-      </w:r>
+        <w:t>Al solicitar un viaje, la aplicación te proporciona el nombre del conductor, el tipo de vehículo y su número de matrícula para que puedas reconocerlo sin problemas. Cuando estés dentro del vehículo, comprueba que el destino que has introducido en la aplicación sea el correcto. Los conductores utilizan su aplicación Uber para confirmar los detalles del viaje. Si prefieres alguna ruta en concreto, díse</w:t>
+      </w:r>
+      <w:r>
+        <w:rPr>
+          <w:lang w:val="es-MX"/>
+        </w:rPr>
+        <w:t>lo al conductor.</w:t>
+      </w:r>
+    </w:p>
+    <w:p>
+      <w:pPr>
+        <w:rPr>
+          <w:lang w:val="es-MX"/>
+        </w:rPr>
+      </w:pPr>
+      <w:r>
+        <w:rPr>
+          <w:lang w:val="es-MX"/>
+        </w:rPr>
+        <w:t>Cuando llegues a tu destino, el conductor finalizará el viaje. El precio del viaje se calcula automáticamente y se te cobra a través del método de pago vinculado a tu cuenta de Uber. En determinadas ciudades Uber te permitir</w:t>
+      </w:r>
+      <w:r>
+        <w:rPr>
+          <w:lang w:val="es-MX"/>
+        </w:rPr>
+        <w:t>á pagar con dinero en efectivo.</w:t>
+      </w:r>
+    </w:p>
+    <w:p>
+      <w:pPr>
+        <w:rPr>
+          <w:lang w:val="es-MX"/>
+        </w:rPr>
+      </w:pPr>
+      <w:r>
+        <w:rPr>
+          <w:lang w:val="es-MX"/>
+        </w:rPr>
+        <w:t xml:space="preserve">Inmediatamente después, la aplicación te pedirá que valores la experiencia de tu viaje. A los conductores también se les pide que valoren el viaje. </w:t>
+      </w:r>
+    </w:p>
+    <w:p>
+      <w:pPr>
+        <w:rPr>
+          <w:lang w:val="es-MX"/>
+        </w:rPr>
+      </w:pPr>
+    </w:p>
+    <w:p>
+      <w:pPr>
+        <w:pStyle w:val="Ttulo2"/>
+        <w:rPr>
+          <w:lang w:val="es-MX"/>
+        </w:rPr>
+      </w:pPr>
+      <w:bookmarkStart w:id="3" w:name="_Toc524907856"/>
       <w:r>
         <w:rPr>
           <w:lang w:val="es-MX"/>
         </w:rPr>
         <w:lastRenderedPageBreak/>
-        <w:t>Cuando estés dentro del vehículo, comprueba que el destino que has introducido en la aplicación sea el correcto. Los conductores utilizan su aplicación Uber para confirmar los detalles del viaje. Si prefieres alguna ruta en concreto, díse</w:t>
-      </w:r>
-      <w:r>
-        <w:rPr>
-          <w:lang w:val="es-MX"/>
-        </w:rPr>
-        <w:t>lo al conductor.</w:t>
-      </w:r>
-    </w:p>
-    <w:p>
-      <w:pPr>
-        <w:rPr>
-          <w:lang w:val="es-MX"/>
-        </w:rPr>
-      </w:pPr>
-      <w:r>
-        <w:rPr>
-          <w:lang w:val="es-MX"/>
-        </w:rPr>
-        <w:t>Cuando llegues a tu destino, el conductor finalizará el viaje. El precio del viaje se calcula automáticamente y se te cobra a través del método de pago vinculado a tu cuenta de Uber. En determinadas ciudades Uber te permitir</w:t>
-      </w:r>
-      <w:r>
-        <w:rPr>
-          <w:lang w:val="es-MX"/>
-        </w:rPr>
-        <w:t>á pagar con dinero en efectivo.</w:t>
-      </w:r>
-    </w:p>
-    <w:p>
-      <w:pPr>
-        <w:rPr>
-          <w:lang w:val="es-MX"/>
-        </w:rPr>
-      </w:pPr>
-      <w:r>
-        <w:rPr>
-          <w:lang w:val="es-MX"/>
-        </w:rPr>
-        <w:t xml:space="preserve">Inmediatamente después, la aplicación te pedirá que valores la experiencia de tu viaje. A los conductores también se les pide que valoren el viaje. </w:t>
-      </w:r>
-    </w:p>
-    <w:p>
-      <w:pPr>
-        <w:rPr>
-          <w:lang w:val="es-MX"/>
-        </w:rPr>
-      </w:pPr>
-    </w:p>
-    <w:p>
-      <w:pPr>
-        <w:pStyle w:val="Ttulo2"/>
-        <w:rPr>
-          <w:lang w:val="es-MX"/>
-        </w:rPr>
-      </w:pPr>
-      <w:bookmarkStart w:id="3" w:name="_Toc524907856"/>
-      <w:r>
-        <w:rPr>
-          <w:lang w:val="es-MX"/>
-        </w:rPr>
         <w:t>2.2. Cabify</w:t>
       </w:r>
       <w:bookmarkEnd w:id="3"/>
@@ -3639,7 +3619,6 @@
         <w:rPr>
           <w:lang w:val="es-MX"/>
         </w:rPr>
-        <w:lastRenderedPageBreak/>
         <w:t>Seleccionar un método de pago: o PayPal o tarjeta. Cabify cobra por distancia y no por tiempo.</w:t>
       </w:r>
     </w:p>
@@ -3751,6 +3730,7 @@
         <w:rPr>
           <w:lang w:val="es-MX"/>
         </w:rPr>
+        <w:lastRenderedPageBreak/>
         <w:t>Una vez ubicado exactamente en el mapa, se presiona el botón verde “Pedir taxi". A partir de ese momento, la aplicación realiza una búsqueda basándose en el taxista que está más cercano a ese punto. Apenas lo encuentra, muestra en qué lugar del mapa está con un símbolo de un vehículo. Si el taxista acepta el viaje, aparecerá una notificación en la pantalla y el usuario recibirá automáticamente toda la información del conductor.</w:t>
       </w:r>
     </w:p>
@@ -3786,86 +3766,86 @@
         <w:rPr>
           <w:lang w:val="es-MX"/>
         </w:rPr>
+        <w:t>3</w:t>
+      </w:r>
+      <w:r>
+        <w:rPr>
+          <w:lang w:val="es-MX"/>
+        </w:rPr>
+        <w:t xml:space="preserve">. </w:t>
+      </w:r>
+      <w:r>
+        <w:rPr>
+          <w:lang w:val="es-MX"/>
+        </w:rPr>
+        <w:t>Justificación</w:t>
+      </w:r>
+      <w:bookmarkEnd w:id="5"/>
+      <w:r>
+        <w:rPr>
+          <w:lang w:val="es-MX"/>
+        </w:rPr>
+        <w:t xml:space="preserve"> </w:t>
+      </w:r>
+    </w:p>
+    <w:p>
+      <w:pPr>
+        <w:rPr>
+          <w:lang w:val="es-MX"/>
+        </w:rPr>
+      </w:pPr>
+      <w:r>
+        <w:rPr>
+          <w:lang w:val="es-MX"/>
+        </w:rPr>
+        <w:t>Debido al reciente cambio de la ciudad universitaria a lejanías de la ciudad la demanda de un servicio de transporte eficiente, eficaz y seguro ha incrementado de forma considerable. Ya que en la institución se cuenta con miembros de distintas clases sociales no se puede asumir que todos poseen</w:t>
+      </w:r>
+      <w:r>
+        <w:rPr>
+          <w:lang w:val="es-MX"/>
+        </w:rPr>
+        <w:t xml:space="preserve"> un vehículo o</w:t>
+      </w:r>
+      <w:r>
+        <w:rPr>
+          <w:lang w:val="es-MX"/>
+        </w:rPr>
+        <w:t xml:space="preserve"> los recursos necesarios para tomar un servicio público (taxi) diariamente, debido a sus altos costos, por lo que el transportarse de un lado a otro se ha vuelto un desafío financiero, además hay que recordar que en este servicio se puede sufrir todo tipos de peligros como ser robos, secuestros y abusos. </w:t>
+      </w:r>
+    </w:p>
+    <w:p>
+      <w:pPr>
+        <w:rPr>
+          <w:lang w:val="es-MX"/>
+        </w:rPr>
+      </w:pPr>
+      <w:r>
+        <w:rPr>
+          <w:lang w:val="es-MX"/>
+        </w:rPr>
+        <w:t xml:space="preserve">Por tal motivo la introducción de una aplicación capaz de poder ayudar a los miembros de la universidad a generar recursos y al mismo tiempo transportarse unos a otros de forma rápida, sencilla y segura viene a ser la mejor solución. </w:t>
+      </w:r>
+    </w:p>
+    <w:p>
+      <w:pPr>
+        <w:rPr>
+          <w:lang w:val="es-MX"/>
+        </w:rPr>
+      </w:pPr>
+    </w:p>
+    <w:p>
+      <w:pPr>
+        <w:pStyle w:val="Ttulo1"/>
+        <w:rPr>
+          <w:lang w:val="es-MX"/>
+        </w:rPr>
+      </w:pPr>
+      <w:bookmarkStart w:id="6" w:name="_Toc524907859"/>
+      <w:r>
+        <w:rPr>
+          <w:lang w:val="es-MX"/>
+        </w:rPr>
         <w:lastRenderedPageBreak/>
-        <w:t>3</w:t>
-      </w:r>
-      <w:r>
-        <w:rPr>
-          <w:lang w:val="es-MX"/>
-        </w:rPr>
-        <w:t xml:space="preserve">. </w:t>
-      </w:r>
-      <w:r>
-        <w:rPr>
-          <w:lang w:val="es-MX"/>
-        </w:rPr>
-        <w:t>Justificación</w:t>
-      </w:r>
-      <w:bookmarkEnd w:id="5"/>
-      <w:r>
-        <w:rPr>
-          <w:lang w:val="es-MX"/>
-        </w:rPr>
-        <w:t xml:space="preserve"> </w:t>
-      </w:r>
-    </w:p>
-    <w:p>
-      <w:pPr>
-        <w:rPr>
-          <w:lang w:val="es-MX"/>
-        </w:rPr>
-      </w:pPr>
-      <w:r>
-        <w:rPr>
-          <w:lang w:val="es-MX"/>
-        </w:rPr>
-        <w:t>Debido al reciente cambio de la ciudad universitaria a lejanías de la ciudad la demanda de un servicio de transporte eficiente, eficaz y seguro ha incrementado de forma considerable. Ya que en la institución se cuenta con miembros de distintas clases sociales no se puede asumir que todos poseen</w:t>
-      </w:r>
-      <w:r>
-        <w:rPr>
-          <w:lang w:val="es-MX"/>
-        </w:rPr>
-        <w:t xml:space="preserve"> un vehículo o</w:t>
-      </w:r>
-      <w:r>
-        <w:rPr>
-          <w:lang w:val="es-MX"/>
-        </w:rPr>
-        <w:t xml:space="preserve"> los recursos necesarios para tomar un servicio público (taxi) diariamente, debido a sus altos costos, por lo que el transportarse de un lado a otro se ha vuelto un desafío financiero, además hay que recordar que en este servicio se puede sufrir todo tipos de peligros como ser robos, secuestros y abusos. </w:t>
-      </w:r>
-    </w:p>
-    <w:p>
-      <w:pPr>
-        <w:rPr>
-          <w:lang w:val="es-MX"/>
-        </w:rPr>
-      </w:pPr>
-      <w:r>
-        <w:rPr>
-          <w:lang w:val="es-MX"/>
-        </w:rPr>
-        <w:t xml:space="preserve">Por tal motivo la introducción de una aplicación capaz de poder ayudar a los miembros de la universidad a generar recursos y al mismo tiempo transportarse unos a otros de forma rápida, sencilla y segura viene a ser la mejor solución. </w:t>
-      </w:r>
-    </w:p>
-    <w:p>
-      <w:pPr>
-        <w:rPr>
-          <w:lang w:val="es-MX"/>
-        </w:rPr>
-      </w:pPr>
-    </w:p>
-    <w:p>
-      <w:pPr>
-        <w:pStyle w:val="Ttulo1"/>
-        <w:rPr>
-          <w:lang w:val="es-MX"/>
-        </w:rPr>
-      </w:pPr>
-      <w:bookmarkStart w:id="6" w:name="_Toc524907859"/>
-      <w:r>
-        <w:rPr>
-          <w:lang w:val="es-MX"/>
-        </w:rPr>
         <w:t>4</w:t>
       </w:r>
       <w:r>
@@ -3995,7 +3975,6 @@
         <w:rPr>
           <w:lang w:val="es-MX"/>
         </w:rPr>
-        <w:lastRenderedPageBreak/>
         <w:t>Inseguridad</w:t>
       </w:r>
     </w:p>
@@ -4068,6 +4047,7 @@
         <w:rPr>
           <w:lang w:val="es-MX"/>
         </w:rPr>
+        <w:lastRenderedPageBreak/>
         <w:t>5</w:t>
       </w:r>
       <w:r>
@@ -4150,7 +4130,6 @@
         <w:rPr>
           <w:lang w:val="es-MX"/>
         </w:rPr>
-        <w:lastRenderedPageBreak/>
         <w:t>6</w:t>
       </w:r>
       <w:r>
@@ -4302,6 +4281,7 @@
         <w:rPr>
           <w:lang w:val="es-MX"/>
         </w:rPr>
+        <w:lastRenderedPageBreak/>
         <w:t>Diseñar e implementar una aplicación móvil multiplataforma basados en sistemas Android y IOS</w:t>
       </w:r>
       <w:r>
@@ -4399,27 +4379,6 @@
     </w:p>
     <w:p>
       <w:pPr>
-        <w:rPr>
-          <w:lang w:val="es-MX"/>
-        </w:rPr>
-      </w:pPr>
-    </w:p>
-    <w:p>
-      <w:pPr>
-        <w:rPr>
-          <w:lang w:val="es-MX"/>
-        </w:rPr>
-      </w:pPr>
-    </w:p>
-    <w:p>
-      <w:pPr>
-        <w:rPr>
-          <w:lang w:val="es-MX"/>
-        </w:rPr>
-      </w:pPr>
-    </w:p>
-    <w:p>
-      <w:pPr>
         <w:pStyle w:val="Ttulo1"/>
         <w:rPr>
           <w:lang w:val="es-MX"/>
@@ -4430,7 +4389,6 @@
         <w:rPr>
           <w:lang w:val="es-MX"/>
         </w:rPr>
-        <w:lastRenderedPageBreak/>
         <w:t>7</w:t>
       </w:r>
       <w:r>
@@ -4548,7 +4506,14 @@
         <w:rPr>
           <w:lang w:val="es-MX"/>
         </w:rPr>
-        <w:t>Una vez que el usuario haya iniciado sesión este podrá actualizar la información básica de su perfil, como ser sus nombres, apellidos, teléfono celular, dirección, fotografía, correo electrónico y contraseña. El no podrá modificar su número de carnet de identidad ni el código de la universidad.</w:t>
+        <w:t xml:space="preserve">Una vez que el usuario haya iniciado sesión este podrá actualizar la información básica de su perfil, como ser sus nombres, apellidos, teléfono celular, dirección, </w:t>
+      </w:r>
+      <w:r>
+        <w:rPr>
+          <w:lang w:val="es-MX"/>
+        </w:rPr>
+        <w:lastRenderedPageBreak/>
+        <w:t>fotografía, correo electrónico y contraseña. El no podrá modificar su número de carnet de identidad ni el código de la universidad.</w:t>
       </w:r>
     </w:p>
     <w:p>
@@ -4607,14 +4572,7 @@
         <w:rPr>
           <w:lang w:val="es-MX"/>
         </w:rPr>
-        <w:t xml:space="preserve">Aparte de gestionar sus vehículos los usuarios que deseen prestar servicio como conductores deberán también crear una ruta de viaje la cual será señalada al momento de crear un nuevo viaje. Para la creación de la ruta primeramente se desplegará un mapa de la ciudad sobre la pantalla, luego el </w:t>
-      </w:r>
-      <w:r>
-        <w:rPr>
-          <w:lang w:val="es-MX"/>
-        </w:rPr>
-        <w:lastRenderedPageBreak/>
-        <w:t>usuario podrá ir señalando con “</w:t>
+        <w:t>Aparte de gestionar sus vehículos los usuarios que deseen prestar servicio como conductores deberán también crear una ruta de viaje la cual será señalada al momento de crear un nuevo viaje. Para la creación de la ruta primeramente se desplegará un mapa de la ciudad sobre la pantalla, luego el usuario podrá ir señalando con “</w:t>
       </w:r>
       <w:r>
         <w:rPr>
@@ -4708,7 +4666,14 @@
         <w:rPr>
           <w:lang w:val="es-MX"/>
         </w:rPr>
-        <w:t>El usuario podrá visualizar el estado de su cuenta bancaria de la universidad donde se le mostrará el monto de dinero que tiene disponible, y todos los movimientos que se realizaron con la fecha, hora y la descripción del movimiento.</w:t>
+        <w:t xml:space="preserve">El usuario podrá visualizar el estado de su cuenta bancaria de la universidad donde se le mostrará el monto de dinero que tiene disponible, y todos los </w:t>
+      </w:r>
+      <w:r>
+        <w:rPr>
+          <w:lang w:val="es-MX"/>
+        </w:rPr>
+        <w:lastRenderedPageBreak/>
+        <w:t>movimientos que se realizaron con la fecha, hora y la descripción del movimiento.</w:t>
       </w:r>
     </w:p>
     <w:p>
@@ -4791,7 +4756,6 @@
         <w:rPr>
           <w:lang w:val="es-MX"/>
         </w:rPr>
-        <w:lastRenderedPageBreak/>
         <w:t>7</w:t>
       </w:r>
       <w:r>
@@ -4859,38 +4823,11 @@
     <w:p>
       <w:pPr>
         <w:pStyle w:val="Prrafodelista"/>
-        <w:numPr>
-          <w:ilvl w:val="0"/>
-          <w:numId w:val="19"/>
-        </w:numPr>
-        <w:rPr>
-          <w:lang w:val="es-MX"/>
-        </w:rPr>
-      </w:pPr>
-      <w:r>
-        <w:rPr>
-          <w:lang w:val="es-MX"/>
-        </w:rPr>
-        <w:t xml:space="preserve">Si la elección del usuario fue como conductor se le mostrará en la pantalla principal una lista donde se mostrarán todos sus viajes pendientes por realizarse ordenándolos desde el más próximo hasta el más lejano. Si </w:t>
-      </w:r>
-      <w:r>
-        <w:rPr>
-          <w:lang w:val="es-MX"/>
-        </w:rPr>
-        <w:t>él</w:t>
-      </w:r>
-      <w:r>
-        <w:rPr>
-          <w:lang w:val="es-MX"/>
-        </w:rPr>
-        <w:t xml:space="preserve"> lo desea también podrá ver toda la información de ese viaje, desde la ruta, el vehículo y toda la descripción que ingresó al momento de crear el servicio.</w:t>
-      </w:r>
-      <w:r>
-        <w:rPr>
-          <w:lang w:val="es-MX"/>
-        </w:rPr>
-        <w:t xml:space="preserve"> También el usuario podrá seleccionar el viaje que le corresponde realizar he iniciarlo (siempre y cuando sea ya la hora establecida y también que no hayan pasado más de 5 minutos), al momento de iniciar el viaje se le mostrará un mapa con la ruta y se le indicará con marcadores las posiciones donde los pasajeros quedaron en esperarle. Cada vez que el conductor se esté acercando a uno de estos marcadores tanto el cliente como el conductor recibirán una notificación informándole de la proximidad que tienen.</w:t>
-      </w:r>
+        <w:ind w:left="360"/>
+        <w:rPr>
+          <w:lang w:val="es-MX"/>
+        </w:rPr>
+      </w:pPr>
     </w:p>
     <w:p>
       <w:pPr>
@@ -4907,14 +4844,14 @@
         <w:rPr>
           <w:lang w:val="es-MX"/>
         </w:rPr>
-        <w:t xml:space="preserve">Si la elección del usuario fue como cliente la aplicación mostrará una lista con todos los servicios que ha solicitado ordenándolo desde el más próximo hasta el más lejano, podrá visualizar toda la información correspondiente a dicho servicio, como ser la ruta, el conductor, el auto precio, etc. Si este no ha solicitado ningún servicio podrá hacerlo de la siguiente manera, en la pantalla principal habrá un botón que le permita hacer dicha función, este botón le redirigirá a un mapa donde el podrá señalar con un marcador la zona de </w:t>
+        <w:t xml:space="preserve">Si la elección del usuario fue como conductor se le mostrará en la pantalla principal una lista donde se mostrarán todos sus viajes pendientes por </w:t>
       </w:r>
       <w:r>
         <w:rPr>
           <w:lang w:val="es-MX"/>
         </w:rPr>
         <w:lastRenderedPageBreak/>
-        <w:t xml:space="preserve">búsqueda de servicios cercanos. Luego de esto le aparecerá una lista con todos los servicios disponibles, empezando desde los más cercanos, el podrá ver la información completa de cada uno de los servicios mostrados en esa lista. Cuando el usuario encuentre el adecuado para él, este deberá presionar el botón “Solicitar” con lo cual se desplegará un mapa con la ruta trazada sobre </w:t>
+        <w:t xml:space="preserve">realizarse ordenándolos desde el más próximo hasta el más lejano. Si </w:t>
       </w:r>
       <w:r>
         <w:rPr>
@@ -4926,72 +4863,22 @@
         <w:rPr>
           <w:lang w:val="es-MX"/>
         </w:rPr>
-        <w:t>, donde el usuario con un marcador señalará el lugar donde lo esperar</w:t>
-      </w:r>
-      <w:r>
-        <w:rPr>
-          <w:lang w:val="es-MX"/>
-        </w:rPr>
-        <w:t xml:space="preserve">á </w:t>
-      </w:r>
-      <w:r>
-        <w:rPr>
-          <w:lang w:val="es-MX"/>
-        </w:rPr>
-        <w:t>a</w:t>
-      </w:r>
-      <w:r>
-        <w:rPr>
-          <w:lang w:val="es-MX"/>
-        </w:rPr>
-        <w:t>l</w:t>
-      </w:r>
-      <w:r>
-        <w:rPr>
-          <w:lang w:val="es-MX"/>
-        </w:rPr>
-        <w:t xml:space="preserve"> conductor, se mostrará una ventana de confirmación </w:t>
-      </w:r>
-      <w:r>
-        <w:rPr>
-          <w:lang w:val="es-MX"/>
-        </w:rPr>
-        <w:t xml:space="preserve">y una vez aceptada </w:t>
-      </w:r>
-      <w:proofErr w:type="spellStart"/>
-      <w:r>
-        <w:rPr>
-          <w:lang w:val="es-MX"/>
-        </w:rPr>
-        <w:t>e</w:t>
-      </w:r>
-      <w:r>
-        <w:rPr>
-          <w:lang w:val="es-MX"/>
-        </w:rPr>
-        <w:t>sta</w:t>
-      </w:r>
-      <w:proofErr w:type="spellEnd"/>
-      <w:r>
-        <w:rPr>
-          <w:lang w:val="es-MX"/>
-        </w:rPr>
-        <w:t xml:space="preserve"> el usuario ya habrá hecho una reserva la que al mismo tiempo le estará descontando el pasaje de</w:t>
-      </w:r>
-      <w:r>
-        <w:rPr>
-          <w:lang w:val="es-MX"/>
-        </w:rPr>
-        <w:t>sde su cuenta bancaria.</w:t>
-      </w:r>
-      <w:r>
-        <w:rPr>
-          <w:lang w:val="es-MX"/>
-        </w:rPr>
-        <w:t xml:space="preserve"> </w:t>
-      </w:r>
-      <w:bookmarkStart w:id="14" w:name="_GoBack"/>
-      <w:bookmarkEnd w:id="14"/>
+        <w:t xml:space="preserve"> lo desea también podrá ver toda la información de ese viaje, desde la ruta, el vehículo y toda la descripción que ingresó al momento de crear el servicio.</w:t>
+      </w:r>
+      <w:r>
+        <w:rPr>
+          <w:lang w:val="es-MX"/>
+        </w:rPr>
+        <w:t xml:space="preserve"> También el usuario podrá seleccionar el viaje que le corresponde realizar he iniciarlo (siempre y cuando sea ya la hora establecida y también que no hayan pasado más de 5 minutos), al momento de iniciar el viaje se le mostrará un mapa con la ruta y se le indicará con marcadores las posiciones donde los pasajeros quedaron en esperarle. Cada vez que el conductor se esté acercando a uno de estos marcadores tanto el cliente como el conductor recibirán una notificación informándole de la proximidad que tienen.</w:t>
+      </w:r>
+    </w:p>
+    <w:p>
+      <w:pPr>
+        <w:pStyle w:val="Prrafodelista"/>
+        <w:rPr>
+          <w:lang w:val="es-MX"/>
+        </w:rPr>
+      </w:pPr>
     </w:p>
     <w:p>
       <w:pPr>
@@ -5008,8 +4895,95 @@
         <w:rPr>
           <w:lang w:val="es-MX"/>
         </w:rPr>
-        <w:t>Verificación de identidad</w:t>
-      </w:r>
+        <w:t xml:space="preserve">Si la elección del usuario fue como cliente la aplicación mostrará una lista con todos los servicios que ha solicitado ordenándolo desde el más próximo hasta el más lejano, podrá visualizar toda la información correspondiente a dicho servicio, como ser la ruta, el conductor, el auto precio, etc. Si este no ha solicitado ningún servicio podrá hacerlo de la siguiente manera, en la pantalla principal habrá un botón que le permita hacer dicha función, este botón le redirigirá a un mapa donde el podrá señalar con un marcador la zona de </w:t>
+      </w:r>
+      <w:r>
+        <w:rPr>
+          <w:lang w:val="es-MX"/>
+        </w:rPr>
+        <w:t xml:space="preserve">búsqueda de servicios cercanos. Luego de esto le aparecerá una lista con todos los servicios disponibles, empezando desde los más cercanos, el podrá ver la información completa de cada uno de los servicios mostrados en esa lista. Cuando el usuario encuentre el adecuado para él, este deberá presionar el botón “Solicitar” con lo cual se desplegará un mapa con la ruta trazada sobre </w:t>
+      </w:r>
+      <w:r>
+        <w:rPr>
+          <w:lang w:val="es-MX"/>
+        </w:rPr>
+        <w:t>él</w:t>
+      </w:r>
+      <w:r>
+        <w:rPr>
+          <w:lang w:val="es-MX"/>
+        </w:rPr>
+        <w:t>, donde el usuario con un marcador señalará el lugar donde lo esperar</w:t>
+      </w:r>
+      <w:r>
+        <w:rPr>
+          <w:lang w:val="es-MX"/>
+        </w:rPr>
+        <w:t xml:space="preserve">á </w:t>
+      </w:r>
+      <w:r>
+        <w:rPr>
+          <w:lang w:val="es-MX"/>
+        </w:rPr>
+        <w:t>a</w:t>
+      </w:r>
+      <w:r>
+        <w:rPr>
+          <w:lang w:val="es-MX"/>
+        </w:rPr>
+        <w:t>l</w:t>
+      </w:r>
+      <w:r>
+        <w:rPr>
+          <w:lang w:val="es-MX"/>
+        </w:rPr>
+        <w:t xml:space="preserve"> conductor, se mostrará una ventana de confirmación </w:t>
+      </w:r>
+      <w:r>
+        <w:rPr>
+          <w:lang w:val="es-MX"/>
+        </w:rPr>
+        <w:t>y una vez aceptada e</w:t>
+      </w:r>
+      <w:r>
+        <w:rPr>
+          <w:lang w:val="es-MX"/>
+        </w:rPr>
+        <w:t>sta</w:t>
+      </w:r>
+      <w:r>
+        <w:rPr>
+          <w:lang w:val="es-MX"/>
+        </w:rPr>
+        <w:t>,</w:t>
+      </w:r>
+      <w:r>
+        <w:rPr>
+          <w:lang w:val="es-MX"/>
+        </w:rPr>
+        <w:t xml:space="preserve"> el usuario ya habrá hecho una reserva la que al mismo tiempo le estará descontando el pasaje de</w:t>
+      </w:r>
+      <w:r>
+        <w:rPr>
+          <w:lang w:val="es-MX"/>
+        </w:rPr>
+        <w:t>sde su cuenta bancaria.</w:t>
+      </w:r>
+      <w:r>
+        <w:rPr>
+          <w:lang w:val="es-MX"/>
+        </w:rPr>
+        <w:t xml:space="preserve"> </w:t>
+      </w:r>
+    </w:p>
+    <w:p>
+      <w:pPr>
+        <w:pStyle w:val="Prrafodelista"/>
+        <w:ind w:left="360"/>
+        <w:rPr>
+          <w:lang w:val="es-MX"/>
+        </w:rPr>
+      </w:pPr>
     </w:p>
     <w:p>
       <w:pPr>
@@ -5026,8 +5000,140 @@
         <w:rPr>
           <w:lang w:val="es-MX"/>
         </w:rPr>
-        <w:t>Finalizar viaje</w:t>
-      </w:r>
+        <w:t xml:space="preserve">Como medida de seguridad se debe verificar la identidad tanto del conductor como del pasajero, para lo cual se empleará reconocimiento facial verificado </w:t>
+      </w:r>
+      <w:r>
+        <w:rPr>
+          <w:lang w:val="es-MX"/>
+        </w:rPr>
+        <w:lastRenderedPageBreak/>
+        <w:t>por ambos al momento de abordar el vehículo, previendo así que personas ajenas realicen el servicio ocasionando todo tipo de irregularidades.</w:t>
+      </w:r>
+    </w:p>
+    <w:p>
+      <w:pPr>
+        <w:pStyle w:val="Prrafodelista"/>
+        <w:rPr>
+          <w:lang w:val="es-MX"/>
+        </w:rPr>
+      </w:pPr>
+    </w:p>
+    <w:p>
+      <w:pPr>
+        <w:pStyle w:val="Prrafodelista"/>
+        <w:numPr>
+          <w:ilvl w:val="0"/>
+          <w:numId w:val="19"/>
+        </w:numPr>
+        <w:rPr>
+          <w:lang w:val="es-MX"/>
+        </w:rPr>
+      </w:pPr>
+      <w:r>
+        <w:rPr>
+          <w:lang w:val="es-MX"/>
+        </w:rPr>
+        <w:t>Cuando el vehículo se encuentre alrededor del punto de destino la aplicación automáticamente desplegará un pequeño formulario de verificación en el móvil del conductor, donde el dará un informe del viaje</w:t>
+      </w:r>
+      <w:r>
+        <w:rPr>
+          <w:lang w:val="es-MX"/>
+        </w:rPr>
+        <w:t xml:space="preserve"> como ser, cuantos pasajeros recogió, si no recogió alguno debe indicar el motivo (“No se encontraba en el punto de encuentro”, “</w:t>
+      </w:r>
+      <w:r>
+        <w:rPr>
+          <w:lang w:val="es-MX"/>
+        </w:rPr>
+        <w:t>No lo quise recoger</w:t>
+      </w:r>
+      <w:r>
+        <w:rPr>
+          <w:lang w:val="es-MX"/>
+        </w:rPr>
+        <w:t>”)</w:t>
+      </w:r>
+      <w:r>
+        <w:rPr>
+          <w:lang w:val="es-MX"/>
+        </w:rPr>
+        <w:t>.</w:t>
+      </w:r>
+    </w:p>
+    <w:p>
+      <w:pPr>
+        <w:pStyle w:val="Prrafodelista"/>
+        <w:rPr>
+          <w:lang w:val="es-MX"/>
+        </w:rPr>
+      </w:pPr>
+    </w:p>
+    <w:p>
+      <w:pPr>
+        <w:pStyle w:val="Prrafodelista"/>
+        <w:numPr>
+          <w:ilvl w:val="0"/>
+          <w:numId w:val="19"/>
+        </w:numPr>
+        <w:rPr>
+          <w:lang w:val="es-MX"/>
+        </w:rPr>
+      </w:pPr>
+      <w:r>
+        <w:rPr>
+          <w:lang w:val="es-MX"/>
+        </w:rPr>
+        <w:t>Todos aquellos pasajeros que no fueron recogidos por el conductor a pesar pueden realizar una denuncia la cual si fuera cierta multará al conductor con 3 meses de suspensión como conductor.</w:t>
+      </w:r>
+    </w:p>
+    <w:p>
+      <w:pPr>
+        <w:pStyle w:val="Prrafodelista"/>
+        <w:rPr>
+          <w:lang w:val="es-MX"/>
+        </w:rPr>
+      </w:pPr>
+    </w:p>
+    <w:p>
+      <w:pPr>
+        <w:pStyle w:val="Prrafodelista"/>
+        <w:numPr>
+          <w:ilvl w:val="0"/>
+          <w:numId w:val="19"/>
+        </w:numPr>
+        <w:rPr>
+          <w:lang w:val="es-MX"/>
+        </w:rPr>
+      </w:pPr>
+      <w:r>
+        <w:rPr>
+          <w:lang w:val="es-MX"/>
+        </w:rPr>
+        <w:t xml:space="preserve">Todos aquellos pasajeros que no se encontraban en el punto de encuentro y por ende no fueron recogidos se les cobrará automáticamente el 50% del costo del pasaje como multa. </w:t>
+      </w:r>
+      <w:r>
+        <w:rPr>
+          <w:lang w:val="es-MX"/>
+        </w:rPr>
+        <w:t xml:space="preserve"> </w:t>
+      </w:r>
+    </w:p>
+    <w:p>
+      <w:pPr>
+        <w:pStyle w:val="Prrafodelista"/>
+        <w:rPr>
+          <w:lang w:val="es-MX"/>
+        </w:rPr>
+      </w:pPr>
+    </w:p>
+    <w:p>
+      <w:pPr>
+        <w:pStyle w:val="Prrafodelista"/>
+        <w:ind w:left="360"/>
+        <w:rPr>
+          <w:lang w:val="es-MX"/>
+        </w:rPr>
+      </w:pPr>
     </w:p>
     <w:p>
       <w:pPr>
@@ -5036,7 +5142,7 @@
           <w:lang w:val="es-MX"/>
         </w:rPr>
       </w:pPr>
-      <w:bookmarkStart w:id="15" w:name="_Toc524907867"/>
+      <w:bookmarkStart w:id="14" w:name="_Toc524907867"/>
       <w:r>
         <w:rPr>
           <w:lang w:val="es-MX"/>
@@ -5055,7 +5161,7 @@
         </w:rPr>
         <w:t>Técnicas orientadas a mejorar la productividad</w:t>
       </w:r>
-      <w:bookmarkEnd w:id="15"/>
+      <w:bookmarkEnd w:id="14"/>
     </w:p>
     <w:p>
       <w:pPr>
@@ -5065,7 +5171,7 @@
           <w:lang w:val="es-MX"/>
         </w:rPr>
       </w:pPr>
-      <w:bookmarkStart w:id="16" w:name="_Toc524907868"/>
+      <w:bookmarkStart w:id="15" w:name="_Toc524907868"/>
       <w:r>
         <w:rPr>
           <w:lang w:val="es-MX"/>
@@ -5084,7 +5190,7 @@
         </w:rPr>
         <w:t>Uso de una metodología ágil de desarrollo de software</w:t>
       </w:r>
-      <w:bookmarkEnd w:id="16"/>
+      <w:bookmarkEnd w:id="15"/>
     </w:p>
     <w:p>
       <w:pPr>
@@ -5114,11 +5220,12 @@
           <w:lang w:val="es-MX"/>
         </w:rPr>
       </w:pPr>
-      <w:bookmarkStart w:id="17" w:name="_Toc524907869"/>
-      <w:r>
-        <w:rPr>
-          <w:lang w:val="es-MX"/>
-        </w:rPr>
+      <w:bookmarkStart w:id="16" w:name="_Toc524907869"/>
+      <w:r>
+        <w:rPr>
+          <w:lang w:val="es-MX"/>
+        </w:rPr>
+        <w:lastRenderedPageBreak/>
         <w:t>8</w:t>
       </w:r>
       <w:r>
@@ -5139,7 +5246,7 @@
         </w:rPr>
         <w:t>durante el ciclo de vida</w:t>
       </w:r>
-      <w:bookmarkEnd w:id="17"/>
+      <w:bookmarkEnd w:id="16"/>
     </w:p>
     <w:p>
       <w:pPr>
@@ -5175,7 +5282,7 @@
           <w:lang w:val="es-MX"/>
         </w:rPr>
       </w:pPr>
-      <w:bookmarkStart w:id="18" w:name="_Toc524907870"/>
+      <w:bookmarkStart w:id="17" w:name="_Toc524907870"/>
       <w:r>
         <w:rPr>
           <w:lang w:val="es-MX"/>
@@ -5194,7 +5301,7 @@
         </w:rPr>
         <w:t>Desarrollo de software basado en componentes</w:t>
       </w:r>
-      <w:bookmarkEnd w:id="18"/>
+      <w:bookmarkEnd w:id="17"/>
     </w:p>
     <w:p>
       <w:pPr>
@@ -5320,7 +5427,7 @@
           <w:lang w:val="es-MX"/>
         </w:rPr>
       </w:pPr>
-      <w:bookmarkStart w:id="19" w:name="_Toc524907871"/>
+      <w:bookmarkStart w:id="18" w:name="_Toc524907871"/>
       <w:r>
         <w:rPr>
           <w:lang w:val="es-MX"/>
@@ -5339,118 +5446,124 @@
         </w:rPr>
         <w:t>Actividades adicionales para asegurar la calidad</w:t>
       </w:r>
+      <w:bookmarkEnd w:id="18"/>
+    </w:p>
+    <w:p>
+      <w:pPr>
+        <w:rPr>
+          <w:lang w:val="es-MX"/>
+        </w:rPr>
+      </w:pPr>
+      <w:r>
+        <w:rPr>
+          <w:lang w:val="es-MX"/>
+        </w:rPr>
+        <w:t>Se realizó una gran cantidad de distintas pruebas verificando en todos los posibles ambientes imaginados verificando de esta manera que se están cumpliendo con todos los requisitos solicitados.</w:t>
+      </w:r>
+    </w:p>
+    <w:p>
+      <w:pPr>
+        <w:rPr>
+          <w:lang w:val="es-MX"/>
+        </w:rPr>
+      </w:pPr>
+      <w:r>
+        <w:rPr>
+          <w:lang w:val="es-MX"/>
+        </w:rPr>
+        <w:t>Se cuenta con un servicio de hosting estable y seguro,</w:t>
+      </w:r>
+      <w:r>
+        <w:rPr>
+          <w:lang w:val="es-MX"/>
+        </w:rPr>
+        <w:t xml:space="preserve"> siendo que nuestra aplicación web y móvil funcionará </w:t>
+      </w:r>
+      <w:r>
+        <w:rPr>
+          <w:lang w:val="es-MX"/>
+        </w:rPr>
+        <w:t>únicamente</w:t>
+      </w:r>
+      <w:r>
+        <w:rPr>
+          <w:lang w:val="es-MX"/>
+        </w:rPr>
+        <w:t xml:space="preserve"> con conexión a internet es muy necesario que esta se encuentre alojada en un lugar confiable</w:t>
+      </w:r>
+      <w:r>
+        <w:rPr>
+          <w:lang w:val="es-MX"/>
+        </w:rPr>
+        <w:t xml:space="preserve">, seguro y libre de </w:t>
+      </w:r>
+      <w:r>
+        <w:rPr>
+          <w:lang w:val="es-MX"/>
+        </w:rPr>
+        <w:lastRenderedPageBreak/>
+        <w:t>caídas</w:t>
+      </w:r>
+      <w:r>
+        <w:rPr>
+          <w:lang w:val="es-MX"/>
+        </w:rPr>
+        <w:t xml:space="preserve">, ya que un problema </w:t>
+      </w:r>
+      <w:r>
+        <w:rPr>
+          <w:lang w:val="es-MX"/>
+        </w:rPr>
+        <w:t xml:space="preserve">en el servidor ocasionaría fallas al funcionamiento de la aplicación. </w:t>
+      </w:r>
+    </w:p>
+    <w:p>
+      <w:pPr>
+        <w:rPr>
+          <w:lang w:val="es-MX"/>
+        </w:rPr>
+      </w:pPr>
+      <w:r>
+        <w:rPr>
+          <w:lang w:val="es-MX"/>
+        </w:rPr>
+        <w:t>Se trabajó con una considerable población de datos para la verificación de la velocidad de respuesta del servicio.</w:t>
+      </w:r>
+    </w:p>
+    <w:p>
+      <w:pPr>
+        <w:rPr>
+          <w:lang w:val="es-MX"/>
+        </w:rPr>
+      </w:pPr>
+    </w:p>
+    <w:p>
+      <w:pPr>
+        <w:pStyle w:val="Ttulo1"/>
+        <w:rPr>
+          <w:lang w:val="es-MX"/>
+        </w:rPr>
+      </w:pPr>
+      <w:bookmarkStart w:id="19" w:name="_Toc524907872"/>
+      <w:r>
+        <w:rPr>
+          <w:lang w:val="es-MX"/>
+        </w:rPr>
+        <w:t>10</w:t>
+      </w:r>
+      <w:r>
+        <w:rPr>
+          <w:lang w:val="es-MX"/>
+        </w:rPr>
+        <w:t xml:space="preserve">. </w:t>
+      </w:r>
+      <w:r>
+        <w:rPr>
+          <w:lang w:val="es-MX"/>
+        </w:rPr>
+        <w:t>Innovación en el proyecto</w:t>
+      </w:r>
       <w:bookmarkEnd w:id="19"/>
-    </w:p>
-    <w:p>
-      <w:pPr>
-        <w:rPr>
-          <w:lang w:val="es-MX"/>
-        </w:rPr>
-      </w:pPr>
-      <w:r>
-        <w:rPr>
-          <w:lang w:val="es-MX"/>
-        </w:rPr>
-        <w:t>Se realizó una gran cantidad de distintas pruebas verificando en todos los posibles ambientes imaginados verificando de esta manera que se están cumpliendo con todos los requisitos solicitados.</w:t>
-      </w:r>
-    </w:p>
-    <w:p>
-      <w:pPr>
-        <w:rPr>
-          <w:lang w:val="es-MX"/>
-        </w:rPr>
-      </w:pPr>
-      <w:r>
-        <w:rPr>
-          <w:lang w:val="es-MX"/>
-        </w:rPr>
-        <w:t>Se cuenta con un servicio de hosting estable y seguro,</w:t>
-      </w:r>
-      <w:r>
-        <w:rPr>
-          <w:lang w:val="es-MX"/>
-        </w:rPr>
-        <w:t xml:space="preserve"> siendo que nuestra aplicación web y móvil funcionará </w:t>
-      </w:r>
-      <w:r>
-        <w:rPr>
-          <w:lang w:val="es-MX"/>
-        </w:rPr>
-        <w:t>únicamente</w:t>
-      </w:r>
-      <w:r>
-        <w:rPr>
-          <w:lang w:val="es-MX"/>
-        </w:rPr>
-        <w:t xml:space="preserve"> con conexión a internet es muy necesario que esta se encuentre alojada en un lugar confiable</w:t>
-      </w:r>
-      <w:r>
-        <w:rPr>
-          <w:lang w:val="es-MX"/>
-        </w:rPr>
-        <w:t>, seguro y libre de caídas</w:t>
-      </w:r>
-      <w:r>
-        <w:rPr>
-          <w:lang w:val="es-MX"/>
-        </w:rPr>
-        <w:t xml:space="preserve">, ya que un problema </w:t>
-      </w:r>
-      <w:r>
-        <w:rPr>
-          <w:lang w:val="es-MX"/>
-        </w:rPr>
-        <w:t xml:space="preserve">en el servidor ocasionaría fallas al funcionamiento de la aplicación. </w:t>
-      </w:r>
-    </w:p>
-    <w:p>
-      <w:pPr>
-        <w:rPr>
-          <w:lang w:val="es-MX"/>
-        </w:rPr>
-      </w:pPr>
-      <w:r>
-        <w:rPr>
-          <w:lang w:val="es-MX"/>
-        </w:rPr>
-        <w:t>Se trabajó con una considerable población de datos para la verificación de la velocidad de respuesta del servicio.</w:t>
-      </w:r>
-    </w:p>
-    <w:p>
-      <w:pPr>
-        <w:rPr>
-          <w:lang w:val="es-MX"/>
-        </w:rPr>
-      </w:pPr>
-    </w:p>
-    <w:p>
-      <w:pPr>
-        <w:pStyle w:val="Ttulo1"/>
-        <w:rPr>
-          <w:lang w:val="es-MX"/>
-        </w:rPr>
-      </w:pPr>
-      <w:bookmarkStart w:id="20" w:name="_Toc524907872"/>
-      <w:r>
-        <w:rPr>
-          <w:lang w:val="es-MX"/>
-        </w:rPr>
-        <w:lastRenderedPageBreak/>
-        <w:t>10</w:t>
-      </w:r>
-      <w:r>
-        <w:rPr>
-          <w:lang w:val="es-MX"/>
-        </w:rPr>
-        <w:t xml:space="preserve">. </w:t>
-      </w:r>
-      <w:r>
-        <w:rPr>
-          <w:lang w:val="es-MX"/>
-        </w:rPr>
-        <w:t>Innovación en el proyecto</w:t>
-      </w:r>
-      <w:bookmarkEnd w:id="20"/>
       <w:r>
         <w:rPr>
           <w:lang w:val="es-MX"/>
@@ -5466,7 +5579,7 @@
           <w:lang w:val="es-MX"/>
         </w:rPr>
       </w:pPr>
-      <w:bookmarkStart w:id="21" w:name="_Toc524907873"/>
+      <w:bookmarkStart w:id="20" w:name="_Toc524907873"/>
       <w:r>
         <w:rPr>
           <w:lang w:val="es-MX"/>
@@ -5491,7 +5604,7 @@
         </w:rPr>
         <w:t>Funcional</w:t>
       </w:r>
-      <w:bookmarkEnd w:id="21"/>
+      <w:bookmarkEnd w:id="20"/>
     </w:p>
     <w:p>
       <w:pPr>
@@ -5606,11 +5719,12 @@
           <w:lang w:val="es-MX"/>
         </w:rPr>
       </w:pPr>
-      <w:bookmarkStart w:id="22" w:name="_Toc524907874"/>
-      <w:r>
-        <w:rPr>
-          <w:lang w:val="es-MX"/>
-        </w:rPr>
+      <w:bookmarkStart w:id="21" w:name="_Toc524907874"/>
+      <w:r>
+        <w:rPr>
+          <w:lang w:val="es-MX"/>
+        </w:rPr>
+        <w:lastRenderedPageBreak/>
         <w:t>1</w:t>
       </w:r>
       <w:r>
@@ -5631,7 +5745,7 @@
         </w:rPr>
         <w:t>No funcional</w:t>
       </w:r>
-      <w:bookmarkEnd w:id="22"/>
+      <w:bookmarkEnd w:id="21"/>
     </w:p>
     <w:p>
       <w:pPr>
@@ -5641,14 +5755,14 @@
           <w:lang w:val="es-MX"/>
         </w:rPr>
       </w:pPr>
-      <w:bookmarkStart w:id="23" w:name="_Toc524907875"/>
+      <w:bookmarkStart w:id="22" w:name="_Toc524907875"/>
       <w:r>
         <w:rPr>
           <w:lang w:val="es-MX"/>
         </w:rPr>
         <w:t>10.2.1. Aplicación web progresiva</w:t>
       </w:r>
-      <w:bookmarkEnd w:id="23"/>
+      <w:bookmarkEnd w:id="22"/>
     </w:p>
     <w:p>
       <w:pPr>
@@ -5674,14 +5788,7 @@
         <w:rPr>
           <w:lang w:val="es-MX"/>
         </w:rPr>
-        <w:t xml:space="preserve"> Web Apps son experiencias que combinan lo mejor de la Web y lo mejor de las apps. Están disponibles para los usuarios a partir de la primera visita en una pestaña del navegador y no requieren instalación. A medida que el usuario </w:t>
-      </w:r>
-      <w:r>
-        <w:rPr>
-          <w:lang w:val="es-MX"/>
-        </w:rPr>
-        <w:lastRenderedPageBreak/>
-        <w:t xml:space="preserve">compila progresivamente una relación con la app con el paso del tiempo, se hace más y más poderosa. Se carga rápidamente, incluso con redes débiles, envía notificaciones </w:t>
+        <w:t xml:space="preserve"> Web Apps son experiencias que combinan lo mejor de la Web y lo mejor de las apps. Están disponibles para los usuarios a partir de la primera visita en una pestaña del navegador y no requieren instalación. A medida que el usuario compila progresivamente una relación con la app con el paso del tiempo, se hace más y más poderosa. Se carga rápidamente, incluso con redes débiles, envía notificaciones </w:t>
       </w:r>
       <w:proofErr w:type="spellStart"/>
       <w:r>
@@ -6013,6 +6120,7 @@
         <w:rPr>
           <w:lang w:val="es-MX"/>
         </w:rPr>
+        <w:lastRenderedPageBreak/>
         <w:t xml:space="preserve">Posibilidad de volver a interactuar: facilita la posibilidad de volver a interactuar a través de funciones como notificaciones </w:t>
       </w:r>
       <w:proofErr w:type="spellStart"/>
@@ -6081,15 +6189,14 @@
           <w:lang w:val="es-MX"/>
         </w:rPr>
       </w:pPr>
-      <w:bookmarkStart w:id="24" w:name="_Toc524907876"/>
-      <w:r>
-        <w:rPr>
-          <w:lang w:val="es-MX"/>
-        </w:rPr>
-        <w:lastRenderedPageBreak/>
+      <w:bookmarkStart w:id="23" w:name="_Toc524907876"/>
+      <w:r>
+        <w:rPr>
+          <w:lang w:val="es-MX"/>
+        </w:rPr>
         <w:t>10.2.2. Aplicaciones móviles multiplataforma nativas</w:t>
       </w:r>
-      <w:bookmarkEnd w:id="24"/>
+      <w:bookmarkEnd w:id="23"/>
     </w:p>
     <w:p>
       <w:pPr>
@@ -6289,11 +6396,12 @@
           <w:lang w:val="es-MX"/>
         </w:rPr>
       </w:pPr>
-      <w:bookmarkStart w:id="25" w:name="_Toc524907877"/>
-      <w:r>
-        <w:rPr>
-          <w:lang w:val="es-MX"/>
-        </w:rPr>
+      <w:bookmarkStart w:id="24" w:name="_Toc524907877"/>
+      <w:r>
+        <w:rPr>
+          <w:lang w:val="es-MX"/>
+        </w:rPr>
+        <w:lastRenderedPageBreak/>
         <w:t>1</w:t>
       </w:r>
       <w:r>
@@ -6314,6 +6422,355 @@
         </w:rPr>
         <w:t>Herramienta</w:t>
       </w:r>
+      <w:bookmarkEnd w:id="24"/>
+    </w:p>
+    <w:p>
+      <w:pPr>
+        <w:rPr>
+          <w:lang w:val="es-MX"/>
+        </w:rPr>
+      </w:pPr>
+      <w:r>
+        <w:rPr>
+          <w:lang w:val="es-MX"/>
+        </w:rPr>
+        <w:t xml:space="preserve">Uso de </w:t>
+      </w:r>
+      <w:proofErr w:type="spellStart"/>
+      <w:r>
+        <w:rPr>
+          <w:lang w:val="es-MX"/>
+        </w:rPr>
+        <w:t>React</w:t>
+      </w:r>
+      <w:proofErr w:type="spellEnd"/>
+      <w:r>
+        <w:rPr>
+          <w:lang w:val="es-MX"/>
+        </w:rPr>
+        <w:t xml:space="preserve"> </w:t>
+      </w:r>
+      <w:proofErr w:type="spellStart"/>
+      <w:r>
+        <w:rPr>
+          <w:lang w:val="es-MX"/>
+        </w:rPr>
+        <w:t>Native</w:t>
+      </w:r>
+      <w:proofErr w:type="spellEnd"/>
+      <w:r>
+        <w:rPr>
+          <w:lang w:val="es-MX"/>
+        </w:rPr>
+        <w:t xml:space="preserve">. </w:t>
+      </w:r>
+      <w:proofErr w:type="spellStart"/>
+      <w:r>
+        <w:rPr>
+          <w:lang w:val="es-MX"/>
+        </w:rPr>
+        <w:t>React</w:t>
+      </w:r>
+      <w:proofErr w:type="spellEnd"/>
+      <w:r>
+        <w:rPr>
+          <w:lang w:val="es-MX"/>
+        </w:rPr>
+        <w:t xml:space="preserve"> </w:t>
+      </w:r>
+      <w:proofErr w:type="spellStart"/>
+      <w:r>
+        <w:rPr>
+          <w:lang w:val="es-MX"/>
+        </w:rPr>
+        <w:t>Native</w:t>
+      </w:r>
+      <w:proofErr w:type="spellEnd"/>
+      <w:r>
+        <w:rPr>
+          <w:lang w:val="es-MX"/>
+        </w:rPr>
+        <w:t xml:space="preserve"> es un </w:t>
+      </w:r>
+      <w:proofErr w:type="spellStart"/>
+      <w:r>
+        <w:rPr>
+          <w:lang w:val="es-MX"/>
+        </w:rPr>
+        <w:t>framework</w:t>
+      </w:r>
+      <w:proofErr w:type="spellEnd"/>
+      <w:r>
+        <w:rPr>
+          <w:lang w:val="es-MX"/>
+        </w:rPr>
+        <w:t xml:space="preserve"> que permite a los desarrolladores</w:t>
+      </w:r>
+      <w:r>
+        <w:rPr>
+          <w:lang w:val="es-MX"/>
+        </w:rPr>
+        <w:t xml:space="preserve"> </w:t>
+      </w:r>
+      <w:r>
+        <w:rPr>
+          <w:lang w:val="es-MX"/>
+        </w:rPr>
+        <w:t xml:space="preserve">implementar apps nativas para dispositivos móviles utilizando </w:t>
+      </w:r>
+      <w:proofErr w:type="spellStart"/>
+      <w:r>
+        <w:rPr>
+          <w:lang w:val="es-MX"/>
+        </w:rPr>
+        <w:t>Javascript</w:t>
+      </w:r>
+      <w:proofErr w:type="spellEnd"/>
+      <w:r>
+        <w:rPr>
+          <w:lang w:val="es-MX"/>
+        </w:rPr>
+        <w:t>. De momento los sistemas operativos mínimos soportados son: Android 4.1 (API 16) y &gt;= iOS 8.0.</w:t>
+      </w:r>
+    </w:p>
+    <w:p>
+      <w:pPr>
+        <w:rPr>
+          <w:lang w:val="es-MX"/>
+        </w:rPr>
+      </w:pPr>
+      <w:r>
+        <w:rPr>
+          <w:lang w:val="es-MX"/>
+        </w:rPr>
+        <w:t xml:space="preserve">Las RN apps tienen acceso directo a todas la </w:t>
+      </w:r>
+      <w:proofErr w:type="spellStart"/>
+      <w:r>
+        <w:rPr>
+          <w:lang w:val="es-MX"/>
+        </w:rPr>
+        <w:t>APIs</w:t>
+      </w:r>
+      <w:proofErr w:type="spellEnd"/>
+      <w:r>
+        <w:rPr>
+          <w:lang w:val="es-MX"/>
+        </w:rPr>
+        <w:t xml:space="preserve"> y </w:t>
+      </w:r>
+      <w:proofErr w:type="spellStart"/>
+      <w:r>
+        <w:rPr>
+          <w:lang w:val="es-MX"/>
+        </w:rPr>
+        <w:t>views</w:t>
+      </w:r>
+      <w:proofErr w:type="spellEnd"/>
+      <w:r>
+        <w:rPr>
+          <w:lang w:val="es-MX"/>
+        </w:rPr>
+        <w:t xml:space="preserve"> nativas que ofrecen los sistemas operativos nativos. De forma que la experiencia de usuario y el rendimiento es el mismo de una aplicación nativa.</w:t>
+      </w:r>
+    </w:p>
+    <w:p>
+      <w:pPr>
+        <w:rPr>
+          <w:lang w:val="es-MX"/>
+        </w:rPr>
+      </w:pPr>
+      <w:r>
+        <w:rPr>
+          <w:lang w:val="es-MX"/>
+        </w:rPr>
+        <w:t xml:space="preserve">Lo primero que se podría suponer es que </w:t>
+      </w:r>
+      <w:proofErr w:type="spellStart"/>
+      <w:r>
+        <w:rPr>
+          <w:lang w:val="es-MX"/>
+        </w:rPr>
+        <w:t>React</w:t>
+      </w:r>
+      <w:proofErr w:type="spellEnd"/>
+      <w:r>
+        <w:rPr>
+          <w:lang w:val="es-MX"/>
+        </w:rPr>
+        <w:t xml:space="preserve"> </w:t>
+      </w:r>
+      <w:proofErr w:type="spellStart"/>
+      <w:r>
+        <w:rPr>
+          <w:lang w:val="es-MX"/>
+        </w:rPr>
+        <w:t>Native</w:t>
+      </w:r>
+      <w:proofErr w:type="spellEnd"/>
+      <w:r>
+        <w:rPr>
+          <w:lang w:val="es-MX"/>
+        </w:rPr>
+        <w:t xml:space="preserve"> compila código JS en el correspondiente código nativo directamente. Pero esa empresa es bastante dura de realizar, ya que Java y </w:t>
+      </w:r>
+      <w:proofErr w:type="spellStart"/>
+      <w:r>
+        <w:rPr>
+          <w:lang w:val="es-MX"/>
+        </w:rPr>
+        <w:t>Objective</w:t>
+      </w:r>
+      <w:proofErr w:type="spellEnd"/>
+      <w:r>
+        <w:rPr>
+          <w:lang w:val="es-MX"/>
+        </w:rPr>
+        <w:t xml:space="preserve"> C/Swift son lenguajes fuertemente </w:t>
+      </w:r>
+      <w:proofErr w:type="spellStart"/>
+      <w:r>
+        <w:rPr>
+          <w:lang w:val="es-MX"/>
+        </w:rPr>
+        <w:t>tipados</w:t>
+      </w:r>
+      <w:proofErr w:type="spellEnd"/>
+      <w:r>
+        <w:rPr>
+          <w:lang w:val="es-MX"/>
+        </w:rPr>
+        <w:t xml:space="preserve"> mientras q</w:t>
+      </w:r>
+      <w:r>
+        <w:rPr>
+          <w:lang w:val="es-MX"/>
+        </w:rPr>
+        <w:t xml:space="preserve">ue </w:t>
+      </w:r>
+      <w:proofErr w:type="spellStart"/>
+      <w:r>
+        <w:rPr>
+          <w:lang w:val="es-MX"/>
+        </w:rPr>
+        <w:t>Javascript</w:t>
+      </w:r>
+      <w:proofErr w:type="spellEnd"/>
+      <w:r>
+        <w:rPr>
+          <w:lang w:val="es-MX"/>
+        </w:rPr>
+        <w:t xml:space="preserve"> no lo es.</w:t>
+      </w:r>
+    </w:p>
+    <w:p>
+      <w:pPr>
+        <w:rPr>
+          <w:lang w:val="es-MX"/>
+        </w:rPr>
+      </w:pPr>
+      <w:r>
+        <w:rPr>
+          <w:lang w:val="es-MX"/>
+        </w:rPr>
+        <w:t xml:space="preserve">En lugar de eso, RN hace algo más inteligente: </w:t>
+      </w:r>
+      <w:proofErr w:type="spellStart"/>
+      <w:r>
+        <w:rPr>
+          <w:lang w:val="es-MX"/>
+        </w:rPr>
+        <w:t>React</w:t>
+      </w:r>
+      <w:proofErr w:type="spellEnd"/>
+      <w:r>
+        <w:rPr>
+          <w:lang w:val="es-MX"/>
+        </w:rPr>
+        <w:t xml:space="preserve"> </w:t>
+      </w:r>
+      <w:proofErr w:type="spellStart"/>
+      <w:r>
+        <w:rPr>
+          <w:lang w:val="es-MX"/>
+        </w:rPr>
+        <w:t>Native</w:t>
+      </w:r>
+      <w:proofErr w:type="spellEnd"/>
+      <w:r>
+        <w:rPr>
+          <w:lang w:val="es-MX"/>
+        </w:rPr>
+        <w:t xml:space="preserve"> es, en esencia, un conjunto de componentes </w:t>
+      </w:r>
+      <w:proofErr w:type="spellStart"/>
+      <w:r>
+        <w:rPr>
+          <w:lang w:val="es-MX"/>
+        </w:rPr>
+        <w:t>React</w:t>
+      </w:r>
+      <w:proofErr w:type="spellEnd"/>
+      <w:r>
+        <w:rPr>
+          <w:lang w:val="es-MX"/>
+        </w:rPr>
+        <w:t xml:space="preserve">, donde cada uno de ellos tiene su correspondiente equivalente en </w:t>
+      </w:r>
+      <w:proofErr w:type="spellStart"/>
+      <w:r>
+        <w:rPr>
+          <w:lang w:val="es-MX"/>
+        </w:rPr>
+        <w:t>views</w:t>
+      </w:r>
+      <w:proofErr w:type="spellEnd"/>
+      <w:r>
+        <w:rPr>
+          <w:lang w:val="es-MX"/>
+        </w:rPr>
+        <w:t xml:space="preserve"> y componentes nativos.</w:t>
+      </w:r>
+    </w:p>
+    <w:p>
+      <w:pPr>
+        <w:rPr>
+          <w:lang w:val="es-MX"/>
+        </w:rPr>
+      </w:pPr>
+    </w:p>
+    <w:p>
+      <w:pPr>
+        <w:pStyle w:val="Ttulo1"/>
+        <w:rPr>
+          <w:lang w:val="es-MX"/>
+        </w:rPr>
+      </w:pPr>
+      <w:bookmarkStart w:id="25" w:name="_Toc524907878"/>
+      <w:r>
+        <w:rPr>
+          <w:lang w:val="es-MX"/>
+        </w:rPr>
+        <w:t>1</w:t>
+      </w:r>
+      <w:r>
+        <w:rPr>
+          <w:lang w:val="es-MX"/>
+        </w:rPr>
+        <w:t>1</w:t>
+      </w:r>
+      <w:r>
+        <w:rPr>
+          <w:lang w:val="es-MX"/>
+        </w:rPr>
+        <w:t xml:space="preserve">. </w:t>
+      </w:r>
+      <w:r>
+        <w:rPr>
+          <w:lang w:val="es-MX"/>
+        </w:rPr>
+        <w:t>Arquitectura del software</w:t>
+      </w:r>
       <w:bookmarkEnd w:id="25"/>
     </w:p>
     <w:p>
@@ -6326,77 +6783,31 @@
         <w:rPr>
           <w:lang w:val="es-MX"/>
         </w:rPr>
-        <w:t xml:space="preserve">Uso de </w:t>
-      </w:r>
-      <w:proofErr w:type="spellStart"/>
-      <w:r>
-        <w:rPr>
-          <w:lang w:val="es-MX"/>
-        </w:rPr>
-        <w:t>React</w:t>
-      </w:r>
-      <w:proofErr w:type="spellEnd"/>
+        <w:t>Arquitectura de software. La arquitectura de software es un conjunto de patrones que proporcionan un marco de referencia necesario para guiar la construcción de un software,</w:t>
+      </w:r>
       <w:r>
         <w:rPr>
           <w:lang w:val="es-MX"/>
         </w:rPr>
         <w:t xml:space="preserve"> </w:t>
       </w:r>
-      <w:proofErr w:type="spellStart"/>
-      <w:r>
-        <w:rPr>
-          <w:lang w:val="es-MX"/>
-        </w:rPr>
-        <w:t>Native</w:t>
-      </w:r>
-      <w:proofErr w:type="spellEnd"/>
-      <w:r>
-        <w:rPr>
-          <w:lang w:val="es-MX"/>
-        </w:rPr>
-        <w:t xml:space="preserve">. </w:t>
-      </w:r>
-      <w:proofErr w:type="spellStart"/>
-      <w:r>
-        <w:rPr>
-          <w:lang w:val="es-MX"/>
-        </w:rPr>
-        <w:t>React</w:t>
-      </w:r>
-      <w:proofErr w:type="spellEnd"/>
+      <w:r>
+        <w:rPr>
+          <w:lang w:val="es-MX"/>
+        </w:rPr>
+        <w:t>permitiendo a los programadores, analistas y todo el conjunto de desarrolladores del software compartir una misma línea de trabajo y cubrir todos los objetivos y restricciones de la aplicación.</w:t>
+      </w:r>
       <w:r>
         <w:rPr>
           <w:lang w:val="es-MX"/>
         </w:rPr>
         <w:t xml:space="preserve"> </w:t>
       </w:r>
-      <w:proofErr w:type="spellStart"/>
-      <w:r>
-        <w:rPr>
-          <w:lang w:val="es-MX"/>
-        </w:rPr>
-        <w:t>Native</w:t>
-      </w:r>
-      <w:proofErr w:type="spellEnd"/>
-      <w:r>
-        <w:rPr>
-          <w:lang w:val="es-MX"/>
-        </w:rPr>
-        <w:t xml:space="preserve"> es un </w:t>
-      </w:r>
-      <w:proofErr w:type="spellStart"/>
-      <w:r>
-        <w:rPr>
-          <w:lang w:val="es-MX"/>
-        </w:rPr>
-        <w:t>framework</w:t>
-      </w:r>
-      <w:proofErr w:type="spellEnd"/>
-      <w:r>
-        <w:rPr>
-          <w:lang w:val="es-MX"/>
-        </w:rPr>
-        <w:t xml:space="preserve"> que permite a los desarrolladores</w:t>
+      <w:r>
+        <w:rPr>
+          <w:lang w:val="es-MX"/>
+        </w:rPr>
+        <w:t>Es considerada el nivel más alto en el diseño de la arquitectura de un sistema puesto que establecen la estructura,</w:t>
       </w:r>
       <w:r>
         <w:rPr>
@@ -6408,336 +6819,39 @@
         <w:rPr>
           <w:lang w:val="es-MX"/>
         </w:rPr>
-        <w:t xml:space="preserve">implementar apps nativas para dispositivos móviles utilizando </w:t>
-      </w:r>
-      <w:proofErr w:type="spellStart"/>
-      <w:r>
-        <w:rPr>
-          <w:lang w:val="es-MX"/>
-        </w:rPr>
-        <w:t>Javascript</w:t>
-      </w:r>
-      <w:proofErr w:type="spellEnd"/>
-      <w:r>
-        <w:rPr>
-          <w:lang w:val="es-MX"/>
-        </w:rPr>
-        <w:t>. De momento los sistemas operativos mínimos soportados son: Android 4.1 (API 16) y &gt;= iOS 8.0.</w:t>
-      </w:r>
-    </w:p>
-    <w:p>
-      <w:pPr>
-        <w:rPr>
-          <w:lang w:val="es-MX"/>
-        </w:rPr>
-      </w:pPr>
+        <w:t>funcionamiento e interacción entre las partes del software.</w:t>
+      </w:r>
+    </w:p>
+    <w:p>
+      <w:pPr>
+        <w:rPr>
+          <w:lang w:val="es-MX"/>
+        </w:rPr>
+      </w:pPr>
+      <w:r>
+        <w:rPr>
+          <w:lang w:val="es-MX"/>
+        </w:rPr>
+        <w:t>La arquitectura de software forma la columna vertebral para construir un sistema de software,</w:t>
+      </w:r>
+      <w:r>
+        <w:rPr>
+          <w:lang w:val="es-MX"/>
+        </w:rPr>
+        <w:t xml:space="preserve"> </w:t>
+      </w:r>
+      <w:r>
+        <w:rPr>
+          <w:lang w:val="es-MX"/>
+        </w:rPr>
+        <w:t xml:space="preserve">es en gran medida responsable de permitir o no ciertos atributos de calidad del sistema entre los que se destacan la confiabilidad y el rendimiento del </w:t>
+      </w:r>
       <w:r>
         <w:rPr>
           <w:lang w:val="es-MX"/>
         </w:rPr>
         <w:lastRenderedPageBreak/>
-        <w:t xml:space="preserve">Las RN apps tienen acceso directo a todas la </w:t>
-      </w:r>
-      <w:proofErr w:type="spellStart"/>
-      <w:r>
-        <w:rPr>
-          <w:lang w:val="es-MX"/>
-        </w:rPr>
-        <w:t>APIs</w:t>
-      </w:r>
-      <w:proofErr w:type="spellEnd"/>
-      <w:r>
-        <w:rPr>
-          <w:lang w:val="es-MX"/>
-        </w:rPr>
-        <w:t xml:space="preserve"> y </w:t>
-      </w:r>
-      <w:proofErr w:type="spellStart"/>
-      <w:r>
-        <w:rPr>
-          <w:lang w:val="es-MX"/>
-        </w:rPr>
-        <w:t>views</w:t>
-      </w:r>
-      <w:proofErr w:type="spellEnd"/>
-      <w:r>
-        <w:rPr>
-          <w:lang w:val="es-MX"/>
-        </w:rPr>
-        <w:t xml:space="preserve"> nativas que ofrecen los sistemas operativos nativos. De forma que la experiencia de usuario y el rendimiento es el mismo de una aplicación nativa.</w:t>
-      </w:r>
-    </w:p>
-    <w:p>
-      <w:pPr>
-        <w:rPr>
-          <w:lang w:val="es-MX"/>
-        </w:rPr>
-      </w:pPr>
-      <w:r>
-        <w:rPr>
-          <w:lang w:val="es-MX"/>
-        </w:rPr>
-        <w:t xml:space="preserve">Lo primero que se podría suponer es que </w:t>
-      </w:r>
-      <w:proofErr w:type="spellStart"/>
-      <w:r>
-        <w:rPr>
-          <w:lang w:val="es-MX"/>
-        </w:rPr>
-        <w:t>React</w:t>
-      </w:r>
-      <w:proofErr w:type="spellEnd"/>
-      <w:r>
-        <w:rPr>
-          <w:lang w:val="es-MX"/>
-        </w:rPr>
-        <w:t xml:space="preserve"> </w:t>
-      </w:r>
-      <w:proofErr w:type="spellStart"/>
-      <w:r>
-        <w:rPr>
-          <w:lang w:val="es-MX"/>
-        </w:rPr>
-        <w:t>Native</w:t>
-      </w:r>
-      <w:proofErr w:type="spellEnd"/>
-      <w:r>
-        <w:rPr>
-          <w:lang w:val="es-MX"/>
-        </w:rPr>
-        <w:t xml:space="preserve"> compila código JS en el correspondiente código nativo directamente. Pero esa empresa es bastante dura de realizar, ya que Java y </w:t>
-      </w:r>
-      <w:proofErr w:type="spellStart"/>
-      <w:r>
-        <w:rPr>
-          <w:lang w:val="es-MX"/>
-        </w:rPr>
-        <w:t>Objective</w:t>
-      </w:r>
-      <w:proofErr w:type="spellEnd"/>
-      <w:r>
-        <w:rPr>
-          <w:lang w:val="es-MX"/>
-        </w:rPr>
-        <w:t xml:space="preserve"> C/Swift son lenguajes fuertemente </w:t>
-      </w:r>
-      <w:proofErr w:type="spellStart"/>
-      <w:r>
-        <w:rPr>
-          <w:lang w:val="es-MX"/>
-        </w:rPr>
-        <w:t>tipados</w:t>
-      </w:r>
-      <w:proofErr w:type="spellEnd"/>
-      <w:r>
-        <w:rPr>
-          <w:lang w:val="es-MX"/>
-        </w:rPr>
-        <w:t xml:space="preserve"> mientras q</w:t>
-      </w:r>
-      <w:r>
-        <w:rPr>
-          <w:lang w:val="es-MX"/>
-        </w:rPr>
-        <w:t xml:space="preserve">ue </w:t>
-      </w:r>
-      <w:proofErr w:type="spellStart"/>
-      <w:r>
-        <w:rPr>
-          <w:lang w:val="es-MX"/>
-        </w:rPr>
-        <w:t>Javascript</w:t>
-      </w:r>
-      <w:proofErr w:type="spellEnd"/>
-      <w:r>
-        <w:rPr>
-          <w:lang w:val="es-MX"/>
-        </w:rPr>
-        <w:t xml:space="preserve"> no lo es.</w:t>
-      </w:r>
-    </w:p>
-    <w:p>
-      <w:pPr>
-        <w:rPr>
-          <w:lang w:val="es-MX"/>
-        </w:rPr>
-      </w:pPr>
-      <w:r>
-        <w:rPr>
-          <w:lang w:val="es-MX"/>
-        </w:rPr>
-        <w:t xml:space="preserve">En lugar de eso, RN hace algo más inteligente: </w:t>
-      </w:r>
-      <w:proofErr w:type="spellStart"/>
-      <w:r>
-        <w:rPr>
-          <w:lang w:val="es-MX"/>
-        </w:rPr>
-        <w:t>React</w:t>
-      </w:r>
-      <w:proofErr w:type="spellEnd"/>
-      <w:r>
-        <w:rPr>
-          <w:lang w:val="es-MX"/>
-        </w:rPr>
-        <w:t xml:space="preserve"> </w:t>
-      </w:r>
-      <w:proofErr w:type="spellStart"/>
-      <w:r>
-        <w:rPr>
-          <w:lang w:val="es-MX"/>
-        </w:rPr>
-        <w:t>Native</w:t>
-      </w:r>
-      <w:proofErr w:type="spellEnd"/>
-      <w:r>
-        <w:rPr>
-          <w:lang w:val="es-MX"/>
-        </w:rPr>
-        <w:t xml:space="preserve"> es, en esencia, un conjunto de componentes </w:t>
-      </w:r>
-      <w:proofErr w:type="spellStart"/>
-      <w:r>
-        <w:rPr>
-          <w:lang w:val="es-MX"/>
-        </w:rPr>
-        <w:t>React</w:t>
-      </w:r>
-      <w:proofErr w:type="spellEnd"/>
-      <w:r>
-        <w:rPr>
-          <w:lang w:val="es-MX"/>
-        </w:rPr>
-        <w:t xml:space="preserve">, donde cada uno de ellos tiene su correspondiente equivalente en </w:t>
-      </w:r>
-      <w:proofErr w:type="spellStart"/>
-      <w:r>
-        <w:rPr>
-          <w:lang w:val="es-MX"/>
-        </w:rPr>
-        <w:t>views</w:t>
-      </w:r>
-      <w:proofErr w:type="spellEnd"/>
-      <w:r>
-        <w:rPr>
-          <w:lang w:val="es-MX"/>
-        </w:rPr>
-        <w:t xml:space="preserve"> y componentes nativos.</w:t>
-      </w:r>
-    </w:p>
-    <w:p>
-      <w:pPr>
-        <w:rPr>
-          <w:lang w:val="es-MX"/>
-        </w:rPr>
-      </w:pPr>
-    </w:p>
-    <w:p>
-      <w:pPr>
-        <w:pStyle w:val="Ttulo1"/>
-        <w:rPr>
-          <w:lang w:val="es-MX"/>
-        </w:rPr>
-      </w:pPr>
-      <w:bookmarkStart w:id="26" w:name="_Toc524907878"/>
-      <w:r>
-        <w:rPr>
-          <w:lang w:val="es-MX"/>
-        </w:rPr>
-        <w:t>1</w:t>
-      </w:r>
-      <w:r>
-        <w:rPr>
-          <w:lang w:val="es-MX"/>
-        </w:rPr>
-        <w:t>1</w:t>
-      </w:r>
-      <w:r>
-        <w:rPr>
-          <w:lang w:val="es-MX"/>
-        </w:rPr>
-        <w:t xml:space="preserve">. </w:t>
-      </w:r>
-      <w:r>
-        <w:rPr>
-          <w:lang w:val="es-MX"/>
-        </w:rPr>
-        <w:t>Arquitectura del software</w:t>
-      </w:r>
-      <w:bookmarkEnd w:id="26"/>
-    </w:p>
-    <w:p>
-      <w:pPr>
-        <w:rPr>
-          <w:lang w:val="es-MX"/>
-        </w:rPr>
-      </w:pPr>
-      <w:r>
-        <w:rPr>
-          <w:lang w:val="es-MX"/>
-        </w:rPr>
-        <w:t>Arquitectura de software. La arquitectura de software es un conjunto de patrones que proporcionan un marco de referencia necesario para guiar la construcción de un software,</w:t>
-      </w:r>
-      <w:r>
-        <w:rPr>
-          <w:lang w:val="es-MX"/>
-        </w:rPr>
-        <w:t xml:space="preserve"> </w:t>
-      </w:r>
-      <w:r>
-        <w:rPr>
-          <w:lang w:val="es-MX"/>
-        </w:rPr>
-        <w:t>permitiendo a los programadores, analistas y todo el conjunto de desarrolladores del software compartir una misma línea de trabajo y cubrir todos los objetivos y restricciones de la aplicación.</w:t>
-      </w:r>
-      <w:r>
-        <w:rPr>
-          <w:lang w:val="es-MX"/>
-        </w:rPr>
-        <w:t xml:space="preserve"> </w:t>
-      </w:r>
-      <w:r>
-        <w:rPr>
-          <w:lang w:val="es-MX"/>
-        </w:rPr>
-        <w:t>Es considerada el nivel más alto en el diseño de la arquitectura de un sistema puesto que establecen la estructura,</w:t>
-      </w:r>
-      <w:r>
-        <w:rPr>
-          <w:lang w:val="es-MX"/>
-        </w:rPr>
-        <w:t xml:space="preserve"> </w:t>
-      </w:r>
-      <w:r>
-        <w:rPr>
-          <w:lang w:val="es-MX"/>
-        </w:rPr>
-        <w:t>funcionamiento e interacción entre las partes del software.</w:t>
-      </w:r>
-    </w:p>
-    <w:p>
-      <w:pPr>
-        <w:rPr>
-          <w:lang w:val="es-MX"/>
-        </w:rPr>
-      </w:pPr>
-      <w:r>
-        <w:rPr>
-          <w:lang w:val="es-MX"/>
-        </w:rPr>
-        <w:t>La arquitectura de software forma la columna vertebral para construir un sistema de software,</w:t>
-      </w:r>
-      <w:r>
-        <w:rPr>
-          <w:lang w:val="es-MX"/>
-        </w:rPr>
-        <w:t xml:space="preserve"> </w:t>
-      </w:r>
-      <w:r>
-        <w:rPr>
-          <w:lang w:val="es-MX"/>
-        </w:rPr>
-        <w:t>es en gran medida responsable de permitir o no ciertos atributos de calidad del sistema entre los que se destacan la confiabilidad y el rendimiento del software.</w:t>
+        <w:t>software.</w:t>
       </w:r>
       <w:r>
         <w:rPr>
@@ -6795,7 +6909,6 @@
           <w:noProof/>
           <w:lang w:val="es-MX" w:eastAsia="es-MX"/>
         </w:rPr>
-        <w:lastRenderedPageBreak/>
         <w:drawing>
           <wp:inline distT="0" distB="0" distL="0" distR="0" wp14:anchorId="724F2E64" wp14:editId="62B3A245">
             <wp:extent cx="3095625" cy="2154589"/>
@@ -7036,7 +7149,14 @@
         <w:rPr>
           <w:lang w:val="es-MX"/>
         </w:rPr>
-        <w:t>: debe admitir un sistema de almacenamiento en caché. La infraestructura de red debe soportar una caché de varios niveles. Este almacenamiento evitará repetir varias conexiones entre el servidor y el cliente para recuperar un mismo recurso.</w:t>
+        <w:t xml:space="preserve">: debe admitir un sistema de almacenamiento en caché. La infraestructura de red debe soportar una caché de varios niveles. Este </w:t>
+      </w:r>
+      <w:r>
+        <w:rPr>
+          <w:lang w:val="es-MX"/>
+        </w:rPr>
+        <w:lastRenderedPageBreak/>
+        <w:t>almacenamiento evitará repetir varias conexiones entre el servidor y el cliente para recuperar un mismo recurso.</w:t>
       </w:r>
     </w:p>
     <w:p>
@@ -7072,7 +7192,6 @@
         <w:rPr>
           <w:lang w:val="es-MX"/>
         </w:rPr>
-        <w:lastRenderedPageBreak/>
         <w:t>Sistema de capas: el servidor puede disponer de varias capas para su implementación. Esto ayuda a mejorar la escalabilidad, el rendimiento y la seguridad.</w:t>
       </w:r>
     </w:p>
@@ -7083,7 +7202,7 @@
           <w:lang w:val="es-MX"/>
         </w:rPr>
       </w:pPr>
-      <w:bookmarkStart w:id="27" w:name="_Toc524907879"/>
+      <w:bookmarkStart w:id="26" w:name="_Toc524907879"/>
       <w:r>
         <w:rPr>
           <w:lang w:val="es-MX"/>
@@ -7108,7 +7227,7 @@
         </w:rPr>
         <w:t>Ingeniería inversa y re-ingeniería</w:t>
       </w:r>
-      <w:bookmarkEnd w:id="27"/>
+      <w:bookmarkEnd w:id="26"/>
       <w:r>
         <w:rPr>
           <w:lang w:val="es-MX"/>
@@ -7124,7 +7243,7 @@
           <w:lang w:val="es-MX"/>
         </w:rPr>
       </w:pPr>
-      <w:bookmarkStart w:id="28" w:name="_Toc524907880"/>
+      <w:bookmarkStart w:id="27" w:name="_Toc524907880"/>
       <w:r>
         <w:rPr>
           <w:lang w:val="es-MX"/>
@@ -7143,7 +7262,7 @@
         </w:rPr>
         <w:t>.1. Ingeniería inversa</w:t>
       </w:r>
-      <w:bookmarkEnd w:id="28"/>
+      <w:bookmarkEnd w:id="27"/>
     </w:p>
     <w:p>
       <w:pPr>
@@ -7218,6 +7337,7 @@
         <w:rPr>
           <w:lang w:val="es-MX"/>
         </w:rPr>
+        <w:lastRenderedPageBreak/>
         <w:t>Reducir la complejidad del sistema: al intentar comprender el sistema se facilita su mantenimiento y la complejidad existente disminuye.</w:t>
       </w:r>
     </w:p>
@@ -7254,7 +7374,6 @@
         <w:rPr>
           <w:lang w:val="es-MX"/>
         </w:rPr>
-        <w:lastRenderedPageBreak/>
         <w:t>Recuperar y/o actualizar la información.</w:t>
       </w:r>
     </w:p>
@@ -7309,7 +7428,7 @@
           <w:lang w:val="es-MX"/>
         </w:rPr>
       </w:pPr>
-      <w:bookmarkStart w:id="29" w:name="_Toc524907881"/>
+      <w:bookmarkStart w:id="28" w:name="_Toc524907881"/>
       <w:r>
         <w:rPr>
           <w:lang w:val="es-MX"/>
@@ -7328,7 +7447,7 @@
         </w:rPr>
         <w:t>.2. Re-ingeniería</w:t>
       </w:r>
-      <w:bookmarkEnd w:id="29"/>
+      <w:bookmarkEnd w:id="28"/>
       <w:r>
         <w:rPr>
           <w:lang w:val="es-MX"/>
@@ -7411,6 +7530,7 @@
         <w:rPr>
           <w:lang w:val="es-MX"/>
         </w:rPr>
+        <w:lastRenderedPageBreak/>
         <w:t>La implementación paulatina de un enfoque basado en procesos permite a una organización:</w:t>
       </w:r>
     </w:p>
@@ -7429,7 +7549,6 @@
         <w:rPr>
           <w:lang w:val="es-MX"/>
         </w:rPr>
-        <w:lastRenderedPageBreak/>
         <w:t>Establecer indicadores de gestión para los procesos básicos de la organización e indicadores de resultados Simplificar y estandarizar los flujos de operación</w:t>
       </w:r>
       <w:r>
@@ -7592,7 +7711,7 @@
           <w:lang w:val="es-MX"/>
         </w:rPr>
       </w:pPr>
-      <w:bookmarkStart w:id="30" w:name="_Toc524907882"/>
+      <w:bookmarkStart w:id="29" w:name="_Toc524907882"/>
       <w:r>
         <w:rPr>
           <w:lang w:val="es-MX"/>
@@ -7618,7 +7737,7 @@
         </w:rPr>
         <w:t>Descripción de herramientas de desarrollo</w:t>
       </w:r>
-      <w:bookmarkEnd w:id="30"/>
+      <w:bookmarkEnd w:id="29"/>
     </w:p>
     <w:p>
       <w:pPr>
@@ -7628,7 +7747,7 @@
           <w:lang w:val="es-MX"/>
         </w:rPr>
       </w:pPr>
-      <w:bookmarkStart w:id="31" w:name="_Toc524907883"/>
+      <w:bookmarkStart w:id="30" w:name="_Toc524907883"/>
       <w:r>
         <w:rPr>
           <w:lang w:val="es-MX"/>
@@ -7654,7 +7773,7 @@
         </w:rPr>
         <w:t>PhpStorm</w:t>
       </w:r>
-      <w:bookmarkEnd w:id="31"/>
+      <w:bookmarkEnd w:id="30"/>
       <w:proofErr w:type="spellEnd"/>
     </w:p>
     <w:p>
@@ -7870,7 +7989,7 @@
           <w:lang w:val="es-MX"/>
         </w:rPr>
       </w:pPr>
-      <w:bookmarkStart w:id="32" w:name="_Toc524907884"/>
+      <w:bookmarkStart w:id="31" w:name="_Toc524907884"/>
       <w:r>
         <w:rPr>
           <w:lang w:val="es-MX"/>
@@ -7895,7 +8014,7 @@
         </w:rPr>
         <w:t>Apache</w:t>
       </w:r>
-      <w:bookmarkEnd w:id="32"/>
+      <w:bookmarkEnd w:id="31"/>
     </w:p>
     <w:p>
       <w:pPr>
@@ -8113,7 +8232,7 @@
           <w:lang w:val="en-US"/>
         </w:rPr>
       </w:pPr>
-      <w:bookmarkStart w:id="33" w:name="_Toc524907885"/>
+      <w:bookmarkStart w:id="32" w:name="_Toc524907885"/>
       <w:r>
         <w:rPr>
           <w:lang w:val="en-US"/>
@@ -8126,7 +8245,7 @@
         </w:rPr>
         <w:t>Enterprise Architect</w:t>
       </w:r>
-      <w:bookmarkEnd w:id="33"/>
+      <w:bookmarkEnd w:id="32"/>
     </w:p>
     <w:p>
       <w:pPr>
@@ -8362,7 +8481,7 @@
           <w:lang w:val="es-MX"/>
         </w:rPr>
       </w:pPr>
-      <w:bookmarkStart w:id="34" w:name="_Toc524907886"/>
+      <w:bookmarkStart w:id="33" w:name="_Toc524907886"/>
       <w:r>
         <w:rPr>
           <w:lang w:val="es-MX"/>
@@ -8388,7 +8507,7 @@
         </w:rPr>
         <w:t>Git</w:t>
       </w:r>
-      <w:bookmarkEnd w:id="34"/>
+      <w:bookmarkEnd w:id="33"/>
       <w:proofErr w:type="spellEnd"/>
     </w:p>
     <w:p>
@@ -8640,7 +8759,7 @@
           <w:lang w:val="es-MX"/>
         </w:rPr>
       </w:pPr>
-      <w:bookmarkStart w:id="35" w:name="_Toc524907887"/>
+      <w:bookmarkStart w:id="34" w:name="_Toc524907887"/>
       <w:r>
         <w:rPr>
           <w:lang w:val="es-MX"/>
@@ -8672,7 +8791,7 @@
         </w:rPr>
         <w:t>Code</w:t>
       </w:r>
-      <w:bookmarkEnd w:id="35"/>
+      <w:bookmarkEnd w:id="34"/>
       <w:proofErr w:type="spellEnd"/>
     </w:p>
     <w:p>
@@ -8980,7 +9099,7 @@
           <w:lang w:val="es-MX"/>
         </w:rPr>
       </w:pPr>
-      <w:bookmarkStart w:id="36" w:name="_Toc524907888"/>
+      <w:bookmarkStart w:id="35" w:name="_Toc524907888"/>
       <w:r>
         <w:rPr>
           <w:lang w:val="es-MX"/>
@@ -9007,7 +9126,7 @@
         </w:rPr>
         <w:t>Postman</w:t>
       </w:r>
-      <w:bookmarkEnd w:id="36"/>
+      <w:bookmarkEnd w:id="35"/>
       <w:proofErr w:type="spellEnd"/>
     </w:p>
     <w:p>
@@ -9169,7 +9288,7 @@
           <w:lang w:val="es-MX"/>
         </w:rPr>
       </w:pPr>
-      <w:bookmarkStart w:id="37" w:name="_Toc524907889"/>
+      <w:bookmarkStart w:id="36" w:name="_Toc524907889"/>
       <w:r>
         <w:rPr>
           <w:lang w:val="es-MX"/>
@@ -9194,7 +9313,7 @@
         </w:rPr>
         <w:t>Proceso del software</w:t>
       </w:r>
-      <w:bookmarkEnd w:id="37"/>
+      <w:bookmarkEnd w:id="36"/>
     </w:p>
     <w:p>
       <w:pPr>
@@ -9211,7 +9330,7 @@
           <w:lang w:val="es-MX"/>
         </w:rPr>
       </w:pPr>
-      <w:bookmarkStart w:id="38" w:name="_Toc524907890"/>
+      <w:bookmarkStart w:id="37" w:name="_Toc524907890"/>
       <w:r>
         <w:rPr>
           <w:lang w:val="es-MX"/>
@@ -9236,14 +9355,20 @@
         </w:rPr>
         <w:t>Modelo de requisito</w:t>
       </w:r>
-      <w:bookmarkEnd w:id="38"/>
-    </w:p>
-    <w:p>
-      <w:pPr>
-        <w:rPr>
-          <w:lang w:val="es-MX"/>
-        </w:rPr>
-      </w:pPr>
+      <w:bookmarkEnd w:id="37"/>
+    </w:p>
+    <w:p>
+      <w:pPr>
+        <w:rPr>
+          <w:lang w:val="es-MX"/>
+        </w:rPr>
+      </w:pPr>
+      <w:r>
+        <w:rPr>
+          <w:lang w:val="es-MX"/>
+        </w:rPr>
+        <w:t>// Diagrama de casos de uso</w:t>
+      </w:r>
     </w:p>
     <w:p>
       <w:pPr>
@@ -9253,7 +9378,7 @@
           <w:lang w:val="es-MX"/>
         </w:rPr>
       </w:pPr>
-      <w:bookmarkStart w:id="39" w:name="_Toc524907891"/>
+      <w:bookmarkStart w:id="38" w:name="_Toc524907891"/>
       <w:r>
         <w:rPr>
           <w:lang w:val="es-MX"/>
@@ -9278,14 +9403,20 @@
         </w:rPr>
         <w:t>Modelo de arquitectura del software a nivel del código</w:t>
       </w:r>
-      <w:bookmarkEnd w:id="39"/>
-    </w:p>
-    <w:p>
-      <w:pPr>
-        <w:rPr>
-          <w:lang w:val="es-MX"/>
-        </w:rPr>
-      </w:pPr>
+      <w:bookmarkEnd w:id="38"/>
+    </w:p>
+    <w:p>
+      <w:pPr>
+        <w:rPr>
+          <w:lang w:val="es-MX"/>
+        </w:rPr>
+      </w:pPr>
+      <w:r>
+        <w:rPr>
+          <w:lang w:val="es-MX"/>
+        </w:rPr>
+        <w:t>// Diagrama de componentes</w:t>
+      </w:r>
     </w:p>
     <w:p>
       <w:pPr>
@@ -9295,7 +9426,7 @@
           <w:lang w:val="es-MX"/>
         </w:rPr>
       </w:pPr>
-      <w:bookmarkStart w:id="40" w:name="_Toc524907892"/>
+      <w:bookmarkStart w:id="39" w:name="_Toc524907892"/>
       <w:r>
         <w:rPr>
           <w:lang w:val="es-MX"/>
@@ -9320,14 +9451,20 @@
         </w:rPr>
         <w:t>Modelo de arquitectura del software a nivel de despliegue</w:t>
       </w:r>
-      <w:bookmarkEnd w:id="40"/>
-    </w:p>
-    <w:p>
-      <w:pPr>
-        <w:rPr>
-          <w:lang w:val="es-MX"/>
-        </w:rPr>
-      </w:pPr>
+      <w:bookmarkEnd w:id="39"/>
+    </w:p>
+    <w:p>
+      <w:pPr>
+        <w:rPr>
+          <w:lang w:val="es-MX"/>
+        </w:rPr>
+      </w:pPr>
+      <w:r>
+        <w:rPr>
+          <w:lang w:val="es-MX"/>
+        </w:rPr>
+        <w:t>// Diagrama de despliegue</w:t>
+      </w:r>
     </w:p>
     <w:p>
       <w:pPr>
@@ -9337,7 +9474,7 @@
           <w:lang w:val="es-MX"/>
         </w:rPr>
       </w:pPr>
-      <w:bookmarkStart w:id="41" w:name="_Toc524907893"/>
+      <w:bookmarkStart w:id="40" w:name="_Toc524907893"/>
       <w:r>
         <w:rPr>
           <w:lang w:val="es-MX"/>
@@ -9363,14 +9500,22 @@
         </w:rPr>
         <w:t>Modelo de persistencia en el servidor y móvil</w:t>
       </w:r>
+      <w:bookmarkEnd w:id="40"/>
+    </w:p>
+    <w:p>
+      <w:pPr>
+        <w:rPr>
+          <w:lang w:val="es-MX"/>
+        </w:rPr>
+      </w:pPr>
+      <w:r>
+        <w:rPr>
+          <w:lang w:val="es-MX"/>
+        </w:rPr>
+        <w:t>// Diagrama de clases y tablas de volumen</w:t>
+      </w:r>
+      <w:bookmarkStart w:id="41" w:name="_GoBack"/>
       <w:bookmarkEnd w:id="41"/>
-    </w:p>
-    <w:p>
-      <w:pPr>
-        <w:rPr>
-          <w:lang w:val="es-MX"/>
-        </w:rPr>
-      </w:pPr>
     </w:p>
     <w:p>
       <w:pPr>
@@ -9460,6 +9605,7 @@
         <w:docPartUnique/>
       </w:docPartObj>
     </w:sdtPr>
+    <w:sdtEndPr/>
     <w:sdtContent>
       <w:p>
         <w:pPr>
@@ -9479,7 +9625,7 @@
           <w:rPr>
             <w:noProof/>
           </w:rPr>
-          <w:t>14</w:t>
+          <w:t>27</w:t>
         </w:r>
         <w:r>
           <w:fldChar w:fldCharType="end"/>
@@ -12668,7 +12814,7 @@
 </file>
 
 <file path=customXml/itemProps1.xml><?xml version="1.0" encoding="utf-8"?>
-<ds:datastoreItem xmlns:ds="http://schemas.openxmlformats.org/officeDocument/2006/customXml" ds:itemID="{FE511C3A-D831-44CA-9EDD-D473EDC29689}">
+<ds:datastoreItem xmlns:ds="http://schemas.openxmlformats.org/officeDocument/2006/customXml" ds:itemID="{5C375204-AD10-4EEA-B074-D4BD4E8785AF}">
   <ds:schemaRefs>
     <ds:schemaRef ds:uri="http://schemas.openxmlformats.org/officeDocument/2006/bibliography"/>
   </ds:schemaRefs>

</xml_diff>